<commit_message>
Projet/commentaire page fonctionsDB.php + HtmlToPhp.php/finir DocumentationTechnique.docx + documentationUtilisateur
</commit_message>
<xml_diff>
--- a/Doc/DocumentationTechnique.docx
+++ b/Doc/DocumentationTechnique.docx
@@ -70,7 +70,6 @@
                 <w:dataBinding w:prefixMappings="xmlns:ns0='http://schemas.openxmlformats.org/package/2006/metadata/core-properties' xmlns:ns1='http://purl.org/dc/elements/1.1/'" w:xpath="/ns0:coreProperties[1]/ns1:title[1]" w:storeItemID="{6C3C8BC8-F283-45AE-878A-BAB7291924A1}"/>
                 <w:text/>
               </w:sdtPr>
-              <w:sdtEndPr/>
               <w:sdtContent>
                 <w:tc>
                   <w:tcPr>
@@ -120,7 +119,6 @@
                 <w:dataBinding w:prefixMappings="xmlns:ns0='http://schemas.openxmlformats.org/package/2006/metadata/core-properties' xmlns:ns1='http://purl.org/dc/elements/1.1/'" w:xpath="/ns0:coreProperties[1]/ns1:subject[1]" w:storeItemID="{6C3C8BC8-F283-45AE-878A-BAB7291924A1}"/>
                 <w:text/>
               </w:sdtPr>
-              <w:sdtEndPr/>
               <w:sdtContent>
                 <w:tc>
                   <w:tcPr>
@@ -187,7 +185,6 @@
                 <w:dataBinding w:prefixMappings="xmlns:ns0='http://schemas.openxmlformats.org/package/2006/metadata/core-properties' xmlns:ns1='http://purl.org/dc/elements/1.1/'" w:xpath="/ns0:coreProperties[1]/ns1:creator[1]" w:storeItemID="{6C3C8BC8-F283-45AE-878A-BAB7291924A1}"/>
                 <w:text/>
               </w:sdtPr>
-              <w:sdtEndPr/>
               <w:sdtContent>
                 <w:tc>
                   <w:tcPr>
@@ -203,31 +200,13 @@
                         <w:bCs/>
                       </w:rPr>
                     </w:pPr>
-                    <w:proofErr w:type="spellStart"/>
                     <w:r>
                       <w:rPr>
                         <w:b/>
                         <w:bCs/>
                       </w:rPr>
-                      <w:t>Ramushi</w:t>
+                      <w:t>Ramushi Ardi</w:t>
                     </w:r>
-                    <w:proofErr w:type="spellEnd"/>
-                    <w:r>
-                      <w:rPr>
-                        <w:b/>
-                        <w:bCs/>
-                      </w:rPr>
-                      <w:t xml:space="preserve"> </w:t>
-                    </w:r>
-                    <w:proofErr w:type="spellStart"/>
-                    <w:r>
-                      <w:rPr>
-                        <w:b/>
-                        <w:bCs/>
-                      </w:rPr>
-                      <w:t>Ardi</w:t>
-                    </w:r>
-                    <w:proofErr w:type="spellEnd"/>
                   </w:p>
                 </w:tc>
               </w:sdtContent>
@@ -254,7 +233,6 @@
                   <w:calendar w:val="gregorian"/>
                 </w:date>
               </w:sdtPr>
-              <w:sdtEndPr/>
               <w:sdtContent>
                 <w:tc>
                   <w:tcPr>
@@ -371,7 +349,7 @@
               <w:r>
                 <w:fldChar w:fldCharType="separate"/>
               </w:r>
-              <w:hyperlink w:anchor="_Toc484789466" w:history="1">
+              <w:hyperlink w:anchor="_Toc485547973" w:history="1">
                 <w:r>
                   <w:rPr>
                     <w:rStyle w:val="Lienhypertexte"/>
@@ -414,7 +392,7 @@
                     <w:noProof/>
                     <w:webHidden/>
                   </w:rPr>
-                  <w:instrText xml:space="preserve"> PAGEREF _Toc484789466 \h </w:instrText>
+                  <w:instrText xml:space="preserve"> PAGEREF _Toc485547973 \h </w:instrText>
                 </w:r>
                 <w:r>
                   <w:rPr>
@@ -459,7 +437,7 @@
                   <w:lang w:eastAsia="fr-CH"/>
                 </w:rPr>
               </w:pPr>
-              <w:hyperlink w:anchor="_Toc484789467" w:history="1">
+              <w:hyperlink w:anchor="_Toc485547974" w:history="1">
                 <w:r>
                   <w:rPr>
                     <w:rStyle w:val="Lienhypertexte"/>
@@ -502,7 +480,7 @@
                     <w:noProof/>
                     <w:webHidden/>
                   </w:rPr>
-                  <w:instrText xml:space="preserve"> PAGEREF _Toc484789467 \h </w:instrText>
+                  <w:instrText xml:space="preserve"> PAGEREF _Toc485547974 \h </w:instrText>
                 </w:r>
                 <w:r>
                   <w:rPr>
@@ -547,7 +525,7 @@
                   <w:lang w:eastAsia="fr-CH"/>
                 </w:rPr>
               </w:pPr>
-              <w:hyperlink w:anchor="_Toc484789468" w:history="1">
+              <w:hyperlink w:anchor="_Toc485547975" w:history="1">
                 <w:r>
                   <w:rPr>
                     <w:rStyle w:val="Lienhypertexte"/>
@@ -590,7 +568,7 @@
                     <w:noProof/>
                     <w:webHidden/>
                   </w:rPr>
-                  <w:instrText xml:space="preserve"> PAGEREF _Toc484789468 \h </w:instrText>
+                  <w:instrText xml:space="preserve"> PAGEREF _Toc485547975 \h </w:instrText>
                 </w:r>
                 <w:r>
                   <w:rPr>
@@ -610,7 +588,7 @@
                     <w:noProof/>
                     <w:webHidden/>
                   </w:rPr>
-                  <w:t>2</w:t>
+                  <w:t>3</w:t>
                 </w:r>
                 <w:r>
                   <w:rPr>
@@ -635,7 +613,7 @@
                   <w:lang w:eastAsia="fr-CH"/>
                 </w:rPr>
               </w:pPr>
-              <w:hyperlink w:anchor="_Toc484789469" w:history="1">
+              <w:hyperlink w:anchor="_Toc485547976" w:history="1">
                 <w:r>
                   <w:rPr>
                     <w:rStyle w:val="Lienhypertexte"/>
@@ -678,7 +656,7 @@
                     <w:noProof/>
                     <w:webHidden/>
                   </w:rPr>
-                  <w:instrText xml:space="preserve"> PAGEREF _Toc484789469 \h </w:instrText>
+                  <w:instrText xml:space="preserve"> PAGEREF _Toc485547976 \h </w:instrText>
                 </w:r>
                 <w:r>
                   <w:rPr>
@@ -723,7 +701,7 @@
                   <w:lang w:eastAsia="fr-CH"/>
                 </w:rPr>
               </w:pPr>
-              <w:hyperlink w:anchor="_Toc484789470" w:history="1">
+              <w:hyperlink w:anchor="_Toc485547977" w:history="1">
                 <w:r>
                   <w:rPr>
                     <w:rStyle w:val="Lienhypertexte"/>
@@ -766,7 +744,7 @@
                     <w:noProof/>
                     <w:webHidden/>
                   </w:rPr>
-                  <w:instrText xml:space="preserve"> PAGEREF _Toc484789470 \h </w:instrText>
+                  <w:instrText xml:space="preserve"> PAGEREF _Toc485547977 \h </w:instrText>
                 </w:r>
                 <w:r>
                   <w:rPr>
@@ -811,7 +789,7 @@
                   <w:lang w:eastAsia="fr-CH"/>
                 </w:rPr>
               </w:pPr>
-              <w:hyperlink w:anchor="_Toc484789471" w:history="1">
+              <w:hyperlink w:anchor="_Toc485547978" w:history="1">
                 <w:r>
                   <w:rPr>
                     <w:rStyle w:val="Lienhypertexte"/>
@@ -854,7 +832,7 @@
                     <w:noProof/>
                     <w:webHidden/>
                   </w:rPr>
-                  <w:instrText xml:space="preserve"> PAGEREF _Toc484789471 \h </w:instrText>
+                  <w:instrText xml:space="preserve"> PAGEREF _Toc485547978 \h </w:instrText>
                 </w:r>
                 <w:r>
                   <w:rPr>
@@ -899,7 +877,7 @@
                   <w:lang w:eastAsia="fr-CH"/>
                 </w:rPr>
               </w:pPr>
-              <w:hyperlink w:anchor="_Toc484789472" w:history="1">
+              <w:hyperlink w:anchor="_Toc485547979" w:history="1">
                 <w:r>
                   <w:rPr>
                     <w:rStyle w:val="Lienhypertexte"/>
@@ -942,7 +920,7 @@
                     <w:noProof/>
                     <w:webHidden/>
                   </w:rPr>
-                  <w:instrText xml:space="preserve"> PAGEREF _Toc484789472 \h </w:instrText>
+                  <w:instrText xml:space="preserve"> PAGEREF _Toc485547979 \h </w:instrText>
                 </w:r>
                 <w:r>
                   <w:rPr>
@@ -987,7 +965,7 @@
                   <w:lang w:eastAsia="fr-CH"/>
                 </w:rPr>
               </w:pPr>
-              <w:hyperlink w:anchor="_Toc484789473" w:history="1">
+              <w:hyperlink w:anchor="_Toc485547980" w:history="1">
                 <w:r>
                   <w:rPr>
                     <w:rStyle w:val="Lienhypertexte"/>
@@ -1030,7 +1008,7 @@
                     <w:noProof/>
                     <w:webHidden/>
                   </w:rPr>
-                  <w:instrText xml:space="preserve"> PAGEREF _Toc484789473 \h </w:instrText>
+                  <w:instrText xml:space="preserve"> PAGEREF _Toc485547980 \h </w:instrText>
                 </w:r>
                 <w:r>
                   <w:rPr>
@@ -1075,11 +1053,12 @@
                   <w:lang w:eastAsia="fr-CH"/>
                 </w:rPr>
               </w:pPr>
-              <w:hyperlink w:anchor="_Toc484789474" w:history="1">
+              <w:hyperlink w:anchor="_Toc485547981" w:history="1">
                 <w:r>
                   <w:rPr>
                     <w:rStyle w:val="Lienhypertexte"/>
                     <w:noProof/>
+                    <w:lang w:eastAsia="fr-CH"/>
                   </w:rPr>
                   <w:t>2.2.3</w:t>
                 </w:r>
@@ -1118,7 +1097,7 @@
                     <w:noProof/>
                     <w:webHidden/>
                   </w:rPr>
-                  <w:instrText xml:space="preserve"> PAGEREF _Toc484789474 \h </w:instrText>
+                  <w:instrText xml:space="preserve"> PAGEREF _Toc485547981 \h </w:instrText>
                 </w:r>
                 <w:r>
                   <w:rPr>
@@ -1138,7 +1117,7 @@
                     <w:noProof/>
                     <w:webHidden/>
                   </w:rPr>
-                  <w:t>5</w:t>
+                  <w:t>6</w:t>
                 </w:r>
                 <w:r>
                   <w:rPr>
@@ -1163,7 +1142,7 @@
                   <w:lang w:eastAsia="fr-CH"/>
                 </w:rPr>
               </w:pPr>
-              <w:hyperlink w:anchor="_Toc484789475" w:history="1">
+              <w:hyperlink w:anchor="_Toc485547982" w:history="1">
                 <w:r>
                   <w:rPr>
                     <w:rStyle w:val="Lienhypertexte"/>
@@ -1206,7 +1185,7 @@
                     <w:noProof/>
                     <w:webHidden/>
                   </w:rPr>
-                  <w:instrText xml:space="preserve"> PAGEREF _Toc484789475 \h </w:instrText>
+                  <w:instrText xml:space="preserve"> PAGEREF _Toc485547982 \h </w:instrText>
                 </w:r>
                 <w:r>
                   <w:rPr>
@@ -1226,7 +1205,95 @@
                     <w:noProof/>
                     <w:webHidden/>
                   </w:rPr>
-                  <w:t>5</w:t>
+                  <w:t>11</w:t>
+                </w:r>
+                <w:r>
+                  <w:rPr>
+                    <w:noProof/>
+                    <w:webHidden/>
+                  </w:rPr>
+                  <w:fldChar w:fldCharType="end"/>
+                </w:r>
+              </w:hyperlink>
+            </w:p>
+            <w:p>
+              <w:pPr>
+                <w:pStyle w:val="TM3"/>
+                <w:tabs>
+                  <w:tab w:val="left" w:pos="1320"/>
+                  <w:tab w:val="right" w:leader="dot" w:pos="9062"/>
+                </w:tabs>
+                <w:rPr>
+                  <w:rFonts w:asciiTheme="minorHAnsi" w:eastAsiaTheme="minorEastAsia" w:hAnsiTheme="minorHAnsi"/>
+                  <w:noProof/>
+                  <w:sz w:val="22"/>
+                  <w:lang w:eastAsia="fr-CH"/>
+                </w:rPr>
+              </w:pPr>
+              <w:hyperlink w:anchor="_Toc485547983" w:history="1">
+                <w:r>
+                  <w:rPr>
+                    <w:rStyle w:val="Lienhypertexte"/>
+                    <w:noProof/>
+                  </w:rPr>
+                  <w:t>2.3.1</w:t>
+                </w:r>
+                <w:r>
+                  <w:rPr>
+                    <w:rFonts w:asciiTheme="minorHAnsi" w:eastAsiaTheme="minorEastAsia" w:hAnsiTheme="minorHAnsi"/>
+                    <w:noProof/>
+                    <w:sz w:val="22"/>
+                    <w:lang w:eastAsia="fr-CH"/>
+                  </w:rPr>
+                  <w:tab/>
+                </w:r>
+                <w:r>
+                  <w:rPr>
+                    <w:rStyle w:val="Lienhypertexte"/>
+                    <w:noProof/>
+                  </w:rPr>
+                  <w:t>Plan de tests</w:t>
+                </w:r>
+                <w:r>
+                  <w:rPr>
+                    <w:noProof/>
+                    <w:webHidden/>
+                  </w:rPr>
+                  <w:tab/>
+                </w:r>
+                <w:r>
+                  <w:rPr>
+                    <w:noProof/>
+                    <w:webHidden/>
+                  </w:rPr>
+                  <w:fldChar w:fldCharType="begin"/>
+                </w:r>
+                <w:r>
+                  <w:rPr>
+                    <w:noProof/>
+                    <w:webHidden/>
+                  </w:rPr>
+                  <w:instrText xml:space="preserve"> PAGEREF _Toc485547983 \h </w:instrText>
+                </w:r>
+                <w:r>
+                  <w:rPr>
+                    <w:noProof/>
+                    <w:webHidden/>
+                  </w:rPr>
+                </w:r>
+                <w:r>
+                  <w:rPr>
+                    <w:noProof/>
+                    <w:webHidden/>
+                  </w:rPr>
+                  <w:fldChar w:fldCharType="separate"/>
+                </w:r>
+                <w:r>
+                  <w:rPr>
+                    <w:noProof/>
+                    <w:webHidden/>
+                  </w:rPr>
+                  <w:t>11</w:t>
                 </w:r>
                 <w:r>
                   <w:rPr>
@@ -1251,7 +1318,7 @@
                   <w:lang w:eastAsia="fr-CH"/>
                 </w:rPr>
               </w:pPr>
-              <w:hyperlink w:anchor="_Toc484789476" w:history="1">
+              <w:hyperlink w:anchor="_Toc485547984" w:history="1">
                 <w:r>
                   <w:rPr>
                     <w:rStyle w:val="Lienhypertexte"/>
@@ -1294,7 +1361,7 @@
                     <w:noProof/>
                     <w:webHidden/>
                   </w:rPr>
-                  <w:instrText xml:space="preserve"> PAGEREF _Toc484789476 \h </w:instrText>
+                  <w:instrText xml:space="preserve"> PAGEREF _Toc485547984 \h </w:instrText>
                 </w:r>
                 <w:r>
                   <w:rPr>
@@ -1314,7 +1381,7 @@
                     <w:noProof/>
                     <w:webHidden/>
                   </w:rPr>
-                  <w:t>5</w:t>
+                  <w:t>14</w:t>
                 </w:r>
                 <w:r>
                   <w:rPr>
@@ -1339,7 +1406,7 @@
                   <w:lang w:eastAsia="fr-CH"/>
                 </w:rPr>
               </w:pPr>
-              <w:hyperlink w:anchor="_Toc484789477" w:history="1">
+              <w:hyperlink w:anchor="_Toc485547985" w:history="1">
                 <w:r>
                   <w:rPr>
                     <w:rStyle w:val="Lienhypertexte"/>
@@ -1382,7 +1449,7 @@
                     <w:noProof/>
                     <w:webHidden/>
                   </w:rPr>
-                  <w:instrText xml:space="preserve"> PAGEREF _Toc484789477 \h </w:instrText>
+                  <w:instrText xml:space="preserve"> PAGEREF _Toc485547985 \h </w:instrText>
                 </w:r>
                 <w:r>
                   <w:rPr>
@@ -1402,7 +1469,7 @@
                     <w:noProof/>
                     <w:webHidden/>
                   </w:rPr>
-                  <w:t>5</w:t>
+                  <w:t>14</w:t>
                 </w:r>
                 <w:r>
                   <w:rPr>
@@ -1427,7 +1494,7 @@
                   <w:lang w:eastAsia="fr-CH"/>
                 </w:rPr>
               </w:pPr>
-              <w:hyperlink w:anchor="_Toc484789478" w:history="1">
+              <w:hyperlink w:anchor="_Toc485547986" w:history="1">
                 <w:r>
                   <w:rPr>
                     <w:rStyle w:val="Lienhypertexte"/>
@@ -1470,7 +1537,7 @@
                     <w:noProof/>
                     <w:webHidden/>
                   </w:rPr>
-                  <w:instrText xml:space="preserve"> PAGEREF _Toc484789478 \h </w:instrText>
+                  <w:instrText xml:space="preserve"> PAGEREF _Toc485547986 \h </w:instrText>
                 </w:r>
                 <w:r>
                   <w:rPr>
@@ -1490,7 +1557,7 @@
                     <w:noProof/>
                     <w:webHidden/>
                   </w:rPr>
-                  <w:t>6</w:t>
+                  <w:t>16</w:t>
                 </w:r>
                 <w:r>
                   <w:rPr>
@@ -1515,7 +1582,7 @@
                   <w:lang w:eastAsia="fr-CH"/>
                 </w:rPr>
               </w:pPr>
-              <w:hyperlink w:anchor="_Toc484789479" w:history="1">
+              <w:hyperlink w:anchor="_Toc485547987" w:history="1">
                 <w:r>
                   <w:rPr>
                     <w:rStyle w:val="Lienhypertexte"/>
@@ -1537,7 +1604,7 @@
                     <w:rStyle w:val="Lienhypertexte"/>
                     <w:noProof/>
                   </w:rPr>
-                  <w:t>Schéma de navigation visiteur</w:t>
+                  <w:t>Schéma du site</w:t>
                 </w:r>
                 <w:r>
                   <w:rPr>
@@ -1558,7 +1625,7 @@
                     <w:noProof/>
                     <w:webHidden/>
                   </w:rPr>
-                  <w:instrText xml:space="preserve"> PAGEREF _Toc484789479 \h </w:instrText>
+                  <w:instrText xml:space="preserve"> PAGEREF _Toc485547987 \h </w:instrText>
                 </w:r>
                 <w:r>
                   <w:rPr>
@@ -1578,7 +1645,7 @@
                     <w:noProof/>
                     <w:webHidden/>
                   </w:rPr>
-                  <w:t>6</w:t>
+                  <w:t>16</w:t>
                 </w:r>
                 <w:r>
                   <w:rPr>
@@ -1603,7 +1670,7 @@
                   <w:lang w:eastAsia="fr-CH"/>
                 </w:rPr>
               </w:pPr>
-              <w:hyperlink w:anchor="_Toc484789480" w:history="1">
+              <w:hyperlink w:anchor="_Toc485547988" w:history="1">
                 <w:r>
                   <w:rPr>
                     <w:rStyle w:val="Lienhypertexte"/>
@@ -1625,7 +1692,7 @@
                     <w:rStyle w:val="Lienhypertexte"/>
                     <w:noProof/>
                   </w:rPr>
-                  <w:t>Schéma de navigation administrateur</w:t>
+                  <w:t>Navigation visiteur</w:t>
                 </w:r>
                 <w:r>
                   <w:rPr>
@@ -1646,7 +1713,7 @@
                     <w:noProof/>
                     <w:webHidden/>
                   </w:rPr>
-                  <w:instrText xml:space="preserve"> PAGEREF _Toc484789480 \h </w:instrText>
+                  <w:instrText xml:space="preserve"> PAGEREF _Toc485547988 \h </w:instrText>
                 </w:r>
                 <w:r>
                   <w:rPr>
@@ -1666,7 +1733,95 @@
                     <w:noProof/>
                     <w:webHidden/>
                   </w:rPr>
-                  <w:t>6</w:t>
+                  <w:t>16</w:t>
+                </w:r>
+                <w:r>
+                  <w:rPr>
+                    <w:noProof/>
+                    <w:webHidden/>
+                  </w:rPr>
+                  <w:fldChar w:fldCharType="end"/>
+                </w:r>
+              </w:hyperlink>
+            </w:p>
+            <w:p>
+              <w:pPr>
+                <w:pStyle w:val="TM3"/>
+                <w:tabs>
+                  <w:tab w:val="left" w:pos="1320"/>
+                  <w:tab w:val="right" w:leader="dot" w:pos="9062"/>
+                </w:tabs>
+                <w:rPr>
+                  <w:rFonts w:asciiTheme="minorHAnsi" w:eastAsiaTheme="minorEastAsia" w:hAnsiTheme="minorHAnsi"/>
+                  <w:noProof/>
+                  <w:sz w:val="22"/>
+                  <w:lang w:eastAsia="fr-CH"/>
+                </w:rPr>
+              </w:pPr>
+              <w:hyperlink w:anchor="_Toc485547989" w:history="1">
+                <w:r>
+                  <w:rPr>
+                    <w:rStyle w:val="Lienhypertexte"/>
+                    <w:noProof/>
+                  </w:rPr>
+                  <w:t>3.2.3</w:t>
+                </w:r>
+                <w:r>
+                  <w:rPr>
+                    <w:rFonts w:asciiTheme="minorHAnsi" w:eastAsiaTheme="minorEastAsia" w:hAnsiTheme="minorHAnsi"/>
+                    <w:noProof/>
+                    <w:sz w:val="22"/>
+                    <w:lang w:eastAsia="fr-CH"/>
+                  </w:rPr>
+                  <w:tab/>
+                </w:r>
+                <w:r>
+                  <w:rPr>
+                    <w:rStyle w:val="Lienhypertexte"/>
+                    <w:noProof/>
+                  </w:rPr>
+                  <w:t>Navigation administrateur</w:t>
+                </w:r>
+                <w:r>
+                  <w:rPr>
+                    <w:noProof/>
+                    <w:webHidden/>
+                  </w:rPr>
+                  <w:tab/>
+                </w:r>
+                <w:r>
+                  <w:rPr>
+                    <w:noProof/>
+                    <w:webHidden/>
+                  </w:rPr>
+                  <w:fldChar w:fldCharType="begin"/>
+                </w:r>
+                <w:r>
+                  <w:rPr>
+                    <w:noProof/>
+                    <w:webHidden/>
+                  </w:rPr>
+                  <w:instrText xml:space="preserve"> PAGEREF _Toc485547989 \h </w:instrText>
+                </w:r>
+                <w:r>
+                  <w:rPr>
+                    <w:noProof/>
+                    <w:webHidden/>
+                  </w:rPr>
+                </w:r>
+                <w:r>
+                  <w:rPr>
+                    <w:noProof/>
+                    <w:webHidden/>
+                  </w:rPr>
+                  <w:fldChar w:fldCharType="separate"/>
+                </w:r>
+                <w:r>
+                  <w:rPr>
+                    <w:noProof/>
+                    <w:webHidden/>
+                  </w:rPr>
+                  <w:t>16</w:t>
                 </w:r>
                 <w:r>
                   <w:rPr>
@@ -1691,7 +1846,7 @@
                   <w:lang w:eastAsia="fr-CH"/>
                 </w:rPr>
               </w:pPr>
-              <w:hyperlink w:anchor="_Toc484789481" w:history="1">
+              <w:hyperlink w:anchor="_Toc485547990" w:history="1">
                 <w:r>
                   <w:rPr>
                     <w:rStyle w:val="Lienhypertexte"/>
@@ -1734,7 +1889,7 @@
                     <w:noProof/>
                     <w:webHidden/>
                   </w:rPr>
-                  <w:instrText xml:space="preserve"> PAGEREF _Toc484789481 \h </w:instrText>
+                  <w:instrText xml:space="preserve"> PAGEREF _Toc485547990 \h </w:instrText>
                 </w:r>
                 <w:r>
                   <w:rPr>
@@ -1754,7 +1909,7 @@
                     <w:noProof/>
                     <w:webHidden/>
                   </w:rPr>
-                  <w:t>6</w:t>
+                  <w:t>17</w:t>
                 </w:r>
                 <w:r>
                   <w:rPr>
@@ -1779,7 +1934,7 @@
                   <w:lang w:eastAsia="fr-CH"/>
                 </w:rPr>
               </w:pPr>
-              <w:hyperlink w:anchor="_Toc484789482" w:history="1">
+              <w:hyperlink w:anchor="_Toc485547991" w:history="1">
                 <w:r>
                   <w:rPr>
                     <w:rStyle w:val="Lienhypertexte"/>
@@ -1822,7 +1977,7 @@
                     <w:noProof/>
                     <w:webHidden/>
                   </w:rPr>
-                  <w:instrText xml:space="preserve"> PAGEREF _Toc484789482 \h </w:instrText>
+                  <w:instrText xml:space="preserve"> PAGEREF _Toc485547991 \h </w:instrText>
                 </w:r>
                 <w:r>
                   <w:rPr>
@@ -1842,7 +1997,7 @@
                     <w:noProof/>
                     <w:webHidden/>
                   </w:rPr>
-                  <w:t>7</w:t>
+                  <w:t>17</w:t>
                 </w:r>
                 <w:r>
                   <w:rPr>
@@ -1867,7 +2022,7 @@
                   <w:lang w:eastAsia="fr-CH"/>
                 </w:rPr>
               </w:pPr>
-              <w:hyperlink w:anchor="_Toc484789483" w:history="1">
+              <w:hyperlink w:anchor="_Toc485547992" w:history="1">
                 <w:r>
                   <w:rPr>
                     <w:rStyle w:val="Lienhypertexte"/>
@@ -1910,7 +2065,7 @@
                     <w:noProof/>
                     <w:webHidden/>
                   </w:rPr>
-                  <w:instrText xml:space="preserve"> PAGEREF _Toc484789483 \h </w:instrText>
+                  <w:instrText xml:space="preserve"> PAGEREF _Toc485547992 \h </w:instrText>
                 </w:r>
                 <w:r>
                   <w:rPr>
@@ -1930,7 +2085,7 @@
                     <w:noProof/>
                     <w:webHidden/>
                   </w:rPr>
-                  <w:t>7</w:t>
+                  <w:t>17</w:t>
                 </w:r>
                 <w:r>
                   <w:rPr>
@@ -1955,7 +2110,7 @@
                   <w:lang w:eastAsia="fr-CH"/>
                 </w:rPr>
               </w:pPr>
-              <w:hyperlink w:anchor="_Toc484789484" w:history="1">
+              <w:hyperlink w:anchor="_Toc485547993" w:history="1">
                 <w:r>
                   <w:rPr>
                     <w:rStyle w:val="Lienhypertexte"/>
@@ -1998,7 +2153,7 @@
                     <w:noProof/>
                     <w:webHidden/>
                   </w:rPr>
-                  <w:instrText xml:space="preserve"> PAGEREF _Toc484789484 \h </w:instrText>
+                  <w:instrText xml:space="preserve"> PAGEREF _Toc485547993 \h </w:instrText>
                 </w:r>
                 <w:r>
                   <w:rPr>
@@ -2018,7 +2173,7 @@
                     <w:noProof/>
                     <w:webHidden/>
                   </w:rPr>
-                  <w:t>7</w:t>
+                  <w:t>18</w:t>
                 </w:r>
                 <w:r>
                   <w:rPr>
@@ -2043,7 +2198,7 @@
                   <w:lang w:eastAsia="fr-CH"/>
                 </w:rPr>
               </w:pPr>
-              <w:hyperlink w:anchor="_Toc484789485" w:history="1">
+              <w:hyperlink w:anchor="_Toc485547994" w:history="1">
                 <w:r>
                   <w:rPr>
                     <w:rStyle w:val="Lienhypertexte"/>
@@ -2086,7 +2241,7 @@
                     <w:noProof/>
                     <w:webHidden/>
                   </w:rPr>
-                  <w:instrText xml:space="preserve"> PAGEREF _Toc484789485 \h </w:instrText>
+                  <w:instrText xml:space="preserve"> PAGEREF _Toc485547994 \h </w:instrText>
                 </w:r>
                 <w:r>
                   <w:rPr>
@@ -2106,7 +2261,7 @@
                     <w:noProof/>
                     <w:webHidden/>
                   </w:rPr>
-                  <w:t>7</w:t>
+                  <w:t>19</w:t>
                 </w:r>
                 <w:r>
                   <w:rPr>
@@ -2131,7 +2286,7 @@
                   <w:lang w:eastAsia="fr-CH"/>
                 </w:rPr>
               </w:pPr>
-              <w:hyperlink w:anchor="_Toc484789486" w:history="1">
+              <w:hyperlink w:anchor="_Toc485547995" w:history="1">
                 <w:r>
                   <w:rPr>
                     <w:rStyle w:val="Lienhypertexte"/>
@@ -2174,7 +2329,7 @@
                     <w:noProof/>
                     <w:webHidden/>
                   </w:rPr>
-                  <w:instrText xml:space="preserve"> PAGEREF _Toc484789486 \h </w:instrText>
+                  <w:instrText xml:space="preserve"> PAGEREF _Toc485547995 \h </w:instrText>
                 </w:r>
                 <w:r>
                   <w:rPr>
@@ -2194,7 +2349,7 @@
                     <w:noProof/>
                     <w:webHidden/>
                   </w:rPr>
-                  <w:t>7</w:t>
+                  <w:t>19</w:t>
                 </w:r>
                 <w:r>
                   <w:rPr>
@@ -2219,7 +2374,7 @@
                   <w:lang w:eastAsia="fr-CH"/>
                 </w:rPr>
               </w:pPr>
-              <w:hyperlink w:anchor="_Toc484789487" w:history="1">
+              <w:hyperlink w:anchor="_Toc485547996" w:history="1">
                 <w:r>
                   <w:rPr>
                     <w:rStyle w:val="Lienhypertexte"/>
@@ -2262,7 +2417,7 @@
                     <w:noProof/>
                     <w:webHidden/>
                   </w:rPr>
-                  <w:instrText xml:space="preserve"> PAGEREF _Toc484789487 \h </w:instrText>
+                  <w:instrText xml:space="preserve"> PAGEREF _Toc485547996 \h </w:instrText>
                 </w:r>
                 <w:r>
                   <w:rPr>
@@ -2282,7 +2437,7 @@
                     <w:noProof/>
                     <w:webHidden/>
                   </w:rPr>
-                  <w:t>7</w:t>
+                  <w:t>19</w:t>
                 </w:r>
                 <w:r>
                   <w:rPr>
@@ -2307,7 +2462,7 @@
                   <w:lang w:eastAsia="fr-CH"/>
                 </w:rPr>
               </w:pPr>
-              <w:hyperlink w:anchor="_Toc484789488" w:history="1">
+              <w:hyperlink w:anchor="_Toc485547997" w:history="1">
                 <w:r>
                   <w:rPr>
                     <w:rStyle w:val="Lienhypertexte"/>
@@ -2350,7 +2505,7 @@
                     <w:noProof/>
                     <w:webHidden/>
                   </w:rPr>
-                  <w:instrText xml:space="preserve"> PAGEREF _Toc484789488 \h </w:instrText>
+                  <w:instrText xml:space="preserve"> PAGEREF _Toc485547997 \h </w:instrText>
                 </w:r>
                 <w:r>
                   <w:rPr>
@@ -2370,7 +2525,7 @@
                     <w:noProof/>
                     <w:webHidden/>
                   </w:rPr>
-                  <w:t>8</w:t>
+                  <w:t>19</w:t>
                 </w:r>
                 <w:r>
                   <w:rPr>
@@ -2395,7 +2550,7 @@
                   <w:lang w:eastAsia="fr-CH"/>
                 </w:rPr>
               </w:pPr>
-              <w:hyperlink w:anchor="_Toc484789489" w:history="1">
+              <w:hyperlink w:anchor="_Toc485547998" w:history="1">
                 <w:r>
                   <w:rPr>
                     <w:rStyle w:val="Lienhypertexte"/>
@@ -2438,7 +2593,7 @@
                     <w:noProof/>
                     <w:webHidden/>
                   </w:rPr>
-                  <w:instrText xml:space="preserve"> PAGEREF _Toc484789489 \h </w:instrText>
+                  <w:instrText xml:space="preserve"> PAGEREF _Toc485547998 \h </w:instrText>
                 </w:r>
                 <w:r>
                   <w:rPr>
@@ -2458,7 +2613,7 @@
                     <w:noProof/>
                     <w:webHidden/>
                   </w:rPr>
-                  <w:t>8</w:t>
+                  <w:t>21</w:t>
                 </w:r>
                 <w:r>
                   <w:rPr>
@@ -2490,39 +2645,61 @@
       <w:pPr>
         <w:pStyle w:val="Titre1"/>
       </w:pPr>
-      <w:bookmarkStart w:id="3" w:name="_Toc484789466"/>
-      <w:bookmarkStart w:id="4" w:name="_Toc484508406"/>
-      <w:bookmarkStart w:id="5" w:name="_Toc484508474"/>
-      <w:bookmarkStart w:id="6" w:name="_Toc484508512"/>
+      <w:bookmarkStart w:id="3" w:name="_Toc484508406"/>
+      <w:bookmarkStart w:id="4" w:name="_Toc484508474"/>
+      <w:bookmarkStart w:id="5" w:name="_Toc484508512"/>
+      <w:bookmarkStart w:id="6" w:name="_Toc485547973"/>
       <w:bookmarkEnd w:id="2"/>
       <w:bookmarkEnd w:id="1"/>
       <w:bookmarkEnd w:id="0"/>
       <w:r>
         <w:t>Analyse préliminaire</w:t>
       </w:r>
+      <w:bookmarkEnd w:id="6"/>
+    </w:p>
+    <w:p>
+      <w:pPr>
+        <w:pStyle w:val="Titre2"/>
+      </w:pPr>
+      <w:bookmarkStart w:id="7" w:name="_Toc485547974"/>
+      <w:r>
+        <w:t>Introduction</w:t>
+      </w:r>
       <w:bookmarkEnd w:id="3"/>
-    </w:p>
-    <w:p>
-      <w:pPr>
-        <w:pStyle w:val="Titre2"/>
-      </w:pPr>
-      <w:bookmarkStart w:id="7" w:name="_Toc484789467"/>
-      <w:r>
-        <w:t>Introduction</w:t>
-      </w:r>
       <w:bookmarkEnd w:id="4"/>
       <w:bookmarkEnd w:id="5"/>
-      <w:bookmarkEnd w:id="6"/>
       <w:bookmarkEnd w:id="7"/>
     </w:p>
     <w:p>
       <w:r>
-        <w:t xml:space="preserve">Dans cette documentation nous trouverons les étapes indispensables à la conception d’un site de gestion de championnat de volley. Le site se nomme Championnat Volley Relax et servira aux joueurs des équipes des volley de voir leurs prochains matchs, les résultats des anciens matchs et le classement des équipes dans le championnat par catégorie. Il y a une partie invité, ou n’importe qui peut venir sur le site pour avoir des informations en rapport au championnat. Il y a aussi une partie administrateur disponible pour changer la </w:t>
-      </w:r>
-      <w:r>
-        <w:t>date des matchs, enter les matchs et générer les saisons.</w:t>
-      </w:r>
-    </w:p>
+        <w:t>Dans cette documentation nous trouverons les étapes indispensables à la conception d’un site de gestion de championnat de volley. Le site se nomme Championnat Volley Relax et ser</w:t>
+      </w:r>
+      <w:r>
+        <w:t>vira aux joueurs des équipes de</w:t>
+      </w:r>
+      <w:r>
+        <w:t xml:space="preserve"> volley de voir leurs prochains matchs, les résultats des anciens matchs et le classement des équipes dans le championnat par catégorie. Il y a une partie invité, ou n’importe qui peut venir sur le site pour avoir des informations en rapport au championnat. Il y a aussi une partie administrateur disponible pour changer la </w:t>
+      </w:r>
+      <w:r>
+        <w:t>date des matchs, ent</w:t>
+      </w:r>
+      <w:r>
+        <w:t>r</w:t>
+      </w:r>
+      <w:r>
+        <w:t>er les matchs et générer les saisons.</w:t>
+      </w:r>
+    </w:p>
+    <w:p>
+      <w:pPr>
+        <w:spacing w:before="0"/>
+        <w:jc w:val="left"/>
+      </w:pPr>
+      <w:r>
+        <w:br w:type="page"/>
+      </w:r>
+    </w:p>
+    <w:p/>
     <w:p>
       <w:pPr>
         <w:pStyle w:val="Titre2"/>
@@ -2530,7 +2707,7 @@
       <w:bookmarkStart w:id="8" w:name="_Toc484508407"/>
       <w:bookmarkStart w:id="9" w:name="_Toc484508475"/>
       <w:bookmarkStart w:id="10" w:name="_Toc484508513"/>
-      <w:bookmarkStart w:id="11" w:name="_Toc484789468"/>
+      <w:bookmarkStart w:id="11" w:name="_Toc485547975"/>
       <w:r>
         <w:t>Objectifs</w:t>
       </w:r>
@@ -2565,7 +2742,6 @@
         </w:numPr>
       </w:pPr>
       <w:r>
-        <w:lastRenderedPageBreak/>
         <w:t>Pouvoir consulter le classement des équipes au fur et à mesure de la saison.</w:t>
       </w:r>
     </w:p>
@@ -2624,7 +2800,7 @@
       <w:pPr>
         <w:pStyle w:val="Titre1"/>
       </w:pPr>
-      <w:bookmarkStart w:id="15" w:name="_Toc484789469"/>
+      <w:bookmarkStart w:id="15" w:name="_Toc485547976"/>
       <w:r>
         <w:t>Analyse</w:t>
       </w:r>
@@ -2640,7 +2816,7 @@
       <w:bookmarkStart w:id="16" w:name="_Toc484508409"/>
       <w:bookmarkStart w:id="17" w:name="_Toc484508477"/>
       <w:bookmarkStart w:id="18" w:name="_Toc484508515"/>
-      <w:bookmarkStart w:id="19" w:name="_Toc484789470"/>
+      <w:bookmarkStart w:id="19" w:name="_Toc485547977"/>
       <w:r>
         <w:t>Analyse concurrentielle</w:t>
       </w:r>
@@ -2762,7 +2938,7 @@
       <w:bookmarkStart w:id="20" w:name="_Toc484508410"/>
       <w:bookmarkStart w:id="21" w:name="_Toc484508478"/>
       <w:bookmarkStart w:id="22" w:name="_Toc484508516"/>
-      <w:bookmarkStart w:id="23" w:name="_Toc484789471"/>
+      <w:bookmarkStart w:id="23" w:name="_Toc485547978"/>
       <w:r>
         <w:t>Cahier des charges détaillé</w:t>
       </w:r>
@@ -2778,7 +2954,7 @@
       <w:bookmarkStart w:id="24" w:name="_Toc484508411"/>
       <w:bookmarkStart w:id="25" w:name="_Toc484508479"/>
       <w:bookmarkStart w:id="26" w:name="_Toc484508517"/>
-      <w:bookmarkStart w:id="27" w:name="_Toc484789472"/>
+      <w:bookmarkStart w:id="27" w:name="_Toc485547979"/>
       <w:r>
         <w:t>Définition de l’audience</w:t>
       </w:r>
@@ -2799,7 +2975,7 @@
       <w:bookmarkStart w:id="28" w:name="_Toc484508412"/>
       <w:bookmarkStart w:id="29" w:name="_Toc484508480"/>
       <w:bookmarkStart w:id="30" w:name="_Toc484508518"/>
-      <w:bookmarkStart w:id="31" w:name="_Toc484789473"/>
+      <w:bookmarkStart w:id="31" w:name="_Toc485547980"/>
       <w:r>
         <w:t xml:space="preserve">Définition du </w:t>
       </w:r>
@@ -2924,22 +3100,449 @@
         <w:t xml:space="preserve"> MCD</w:t>
       </w:r>
     </w:p>
-    <w:p/>
     <w:p>
       <w:pPr>
         <w:pStyle w:val="Titre3"/>
+        <w:rPr>
+          <w:noProof/>
+          <w:lang w:eastAsia="fr-CH"/>
+        </w:rPr>
       </w:pPr>
       <w:bookmarkStart w:id="32" w:name="_Toc484508413"/>
       <w:bookmarkStart w:id="33" w:name="_Toc484508481"/>
       <w:bookmarkStart w:id="34" w:name="_Toc484508519"/>
-      <w:bookmarkStart w:id="35" w:name="_Toc484789474"/>
-      <w:r>
-        <w:t>Maquette</w:t>
+      <w:bookmarkStart w:id="35" w:name="_Toc485547981"/>
+      <w:r>
+        <w:lastRenderedPageBreak/>
+        <w:t>Maquett</w:t>
       </w:r>
       <w:bookmarkEnd w:id="32"/>
       <w:bookmarkEnd w:id="33"/>
       <w:bookmarkEnd w:id="34"/>
+      <w:r>
+        <w:t>e</w:t>
+      </w:r>
       <w:bookmarkEnd w:id="35"/>
+    </w:p>
+    <w:p>
+      <w:pPr>
+        <w:pStyle w:val="Lgende"/>
+        <w:keepNext/>
+        <w:jc w:val="center"/>
+      </w:pPr>
+      <w:r>
+        <w:t xml:space="preserve">Figure </w:t>
+      </w:r>
+      <w:fldSimple w:instr=" SEQ Figure \* ARABIC ">
+        <w:r>
+          <w:rPr>
+            <w:noProof/>
+          </w:rPr>
+          <w:t>3</w:t>
+        </w:r>
+      </w:fldSimple>
+      <w:r>
+        <w:t xml:space="preserve"> Page accueil :</w:t>
+      </w:r>
+    </w:p>
+    <w:p>
+      <w:pPr>
+        <w:keepNext/>
+      </w:pPr>
+      <w:r>
+        <w:rPr>
+          <w:noProof/>
+          <w:lang w:eastAsia="fr-CH"/>
+        </w:rPr>
+        <w:drawing>
+          <wp:inline distT="0" distB="0" distL="0" distR="0" wp14:anchorId="7F4814AB" wp14:editId="0B4DCF92">
+            <wp:extent cx="5760720" cy="4973955"/>
+            <wp:effectExtent l="0" t="0" r="0" b="0"/>
+            <wp:docPr id="10" name="Image 10"/>
+            <wp:cNvGraphicFramePr>
+              <a:graphicFrameLocks xmlns:a="http://schemas.openxmlformats.org/drawingml/2006/main" noChangeAspect="1"/>
+            </wp:cNvGraphicFramePr>
+            <a:graphic xmlns:a="http://schemas.openxmlformats.org/drawingml/2006/main">
+              <a:graphicData uri="http://schemas.openxmlformats.org/drawingml/2006/picture">
+                <pic:pic xmlns:pic="http://schemas.openxmlformats.org/drawingml/2006/picture">
+                  <pic:nvPicPr>
+                    <pic:cNvPr id="10" name="MaquetteAccueil.png"/>
+                    <pic:cNvPicPr/>
+                  </pic:nvPicPr>
+                  <pic:blipFill>
+                    <a:blip r:embed="rId11">
+                      <a:extLst>
+                        <a:ext uri="{28A0092B-C50C-407E-A947-70E740481C1C}">
+                          <a14:useLocalDpi xmlns:a14="http://schemas.microsoft.com/office/drawing/2010/main" val="0"/>
+                        </a:ext>
+                      </a:extLst>
+                    </a:blip>
+                    <a:stretch>
+                      <a:fillRect/>
+                    </a:stretch>
+                  </pic:blipFill>
+                  <pic:spPr>
+                    <a:xfrm>
+                      <a:off x="0" y="0"/>
+                      <a:ext cx="5760720" cy="4973955"/>
+                    </a:xfrm>
+                    <a:prstGeom prst="rect">
+                      <a:avLst/>
+                    </a:prstGeom>
+                  </pic:spPr>
+                </pic:pic>
+              </a:graphicData>
+            </a:graphic>
+          </wp:inline>
+        </w:drawing>
+      </w:r>
+    </w:p>
+    <w:p>
+      <w:pPr>
+        <w:keepNext/>
+      </w:pPr>
+      <w:r>
+        <w:t xml:space="preserve">Le but principal de cette page est d’afficher le classement des équipes d’une catégorie choisie. </w:t>
+      </w:r>
+      <w:r>
+        <w:t xml:space="preserve">La page accueil contient un bouton qui nous permet d’accéder à la page login. Elle contient aussi un menu contenant les liens vers les autres pages. </w:t>
+      </w:r>
+    </w:p>
+    <w:p>
+      <w:pPr>
+        <w:pStyle w:val="Lgende"/>
+        <w:jc w:val="center"/>
+      </w:pPr>
+      <w:r>
+        <w:lastRenderedPageBreak/>
+        <w:t xml:space="preserve">Figure </w:t>
+      </w:r>
+      <w:fldSimple w:instr=" SEQ Figure \* ARABIC ">
+        <w:r>
+          <w:rPr>
+            <w:noProof/>
+          </w:rPr>
+          <w:t>4</w:t>
+        </w:r>
+      </w:fldSimple>
+      <w:r>
+        <w:t xml:space="preserve"> Page calendrier</w:t>
+      </w:r>
+      <w:r>
+        <w:rPr>
+          <w:noProof/>
+          <w:lang w:eastAsia="fr-CH"/>
+        </w:rPr>
+        <w:drawing>
+          <wp:inline distT="0" distB="0" distL="0" distR="0">
+            <wp:extent cx="5760720" cy="4973955"/>
+            <wp:effectExtent l="0" t="0" r="0" b="0"/>
+            <wp:docPr id="11" name="Image 11"/>
+            <wp:cNvGraphicFramePr>
+              <a:graphicFrameLocks xmlns:a="http://schemas.openxmlformats.org/drawingml/2006/main" noChangeAspect="1"/>
+            </wp:cNvGraphicFramePr>
+            <a:graphic xmlns:a="http://schemas.openxmlformats.org/drawingml/2006/main">
+              <a:graphicData uri="http://schemas.openxmlformats.org/drawingml/2006/picture">
+                <pic:pic xmlns:pic="http://schemas.openxmlformats.org/drawingml/2006/picture">
+                  <pic:nvPicPr>
+                    <pic:cNvPr id="11" name="MaquetteCalendrier.png"/>
+                    <pic:cNvPicPr/>
+                  </pic:nvPicPr>
+                  <pic:blipFill>
+                    <a:blip r:embed="rId12">
+                      <a:extLst>
+                        <a:ext uri="{28A0092B-C50C-407E-A947-70E740481C1C}">
+                          <a14:useLocalDpi xmlns:a14="http://schemas.microsoft.com/office/drawing/2010/main" val="0"/>
+                        </a:ext>
+                      </a:extLst>
+                    </a:blip>
+                    <a:stretch>
+                      <a:fillRect/>
+                    </a:stretch>
+                  </pic:blipFill>
+                  <pic:spPr>
+                    <a:xfrm>
+                      <a:off x="0" y="0"/>
+                      <a:ext cx="5760720" cy="4973955"/>
+                    </a:xfrm>
+                    <a:prstGeom prst="rect">
+                      <a:avLst/>
+                    </a:prstGeom>
+                  </pic:spPr>
+                </pic:pic>
+              </a:graphicData>
+            </a:graphic>
+          </wp:inline>
+        </w:drawing>
+      </w:r>
+    </w:p>
+    <w:p>
+      <w:r>
+        <w:t>La page calendrier contient la liste des matchs crées automatiquement pour la saison courante. Comme la page accueil, elle contient les liens vers les autres pages et vers la page login. En tant qu’administrateur connecté, je peux changer la date des matches, c’est la seule information qui peut être changée car le reste se fait automatiquement depuis la base de données.</w:t>
+      </w:r>
+    </w:p>
+    <w:p>
+      <w:pPr>
+        <w:pStyle w:val="Lgende"/>
+        <w:keepNext/>
+        <w:jc w:val="center"/>
+      </w:pPr>
+      <w:r>
+        <w:lastRenderedPageBreak/>
+        <w:t xml:space="preserve">Figure </w:t>
+      </w:r>
+      <w:fldSimple w:instr=" SEQ Figure \* ARABIC ">
+        <w:r>
+          <w:rPr>
+            <w:noProof/>
+          </w:rPr>
+          <w:t>5</w:t>
+        </w:r>
+      </w:fldSimple>
+      <w:r>
+        <w:t xml:space="preserve"> Page match</w:t>
+      </w:r>
+    </w:p>
+    <w:p>
+      <w:r>
+        <w:rPr>
+          <w:noProof/>
+          <w:lang w:eastAsia="fr-CH"/>
+        </w:rPr>
+        <w:drawing>
+          <wp:inline distT="0" distB="0" distL="0" distR="0">
+            <wp:extent cx="5760720" cy="4973955"/>
+            <wp:effectExtent l="0" t="0" r="0" b="0"/>
+            <wp:docPr id="12" name="Image 12"/>
+            <wp:cNvGraphicFramePr>
+              <a:graphicFrameLocks xmlns:a="http://schemas.openxmlformats.org/drawingml/2006/main" noChangeAspect="1"/>
+            </wp:cNvGraphicFramePr>
+            <a:graphic xmlns:a="http://schemas.openxmlformats.org/drawingml/2006/main">
+              <a:graphicData uri="http://schemas.openxmlformats.org/drawingml/2006/picture">
+                <pic:pic xmlns:pic="http://schemas.openxmlformats.org/drawingml/2006/picture">
+                  <pic:nvPicPr>
+                    <pic:cNvPr id="12" name="MaquetteMatch.png"/>
+                    <pic:cNvPicPr/>
+                  </pic:nvPicPr>
+                  <pic:blipFill>
+                    <a:blip r:embed="rId13">
+                      <a:extLst>
+                        <a:ext uri="{28A0092B-C50C-407E-A947-70E740481C1C}">
+                          <a14:useLocalDpi xmlns:a14="http://schemas.microsoft.com/office/drawing/2010/main" val="0"/>
+                        </a:ext>
+                      </a:extLst>
+                    </a:blip>
+                    <a:stretch>
+                      <a:fillRect/>
+                    </a:stretch>
+                  </pic:blipFill>
+                  <pic:spPr>
+                    <a:xfrm>
+                      <a:off x="0" y="0"/>
+                      <a:ext cx="5760720" cy="4973955"/>
+                    </a:xfrm>
+                    <a:prstGeom prst="rect">
+                      <a:avLst/>
+                    </a:prstGeom>
+                  </pic:spPr>
+                </pic:pic>
+              </a:graphicData>
+            </a:graphic>
+          </wp:inline>
+        </w:drawing>
+      </w:r>
+    </w:p>
+    <w:p>
+      <w:r>
+        <w:t xml:space="preserve">Sur la page match, le visiteur voit les résultats des sets déjà joués et de ceux à venir. L’administrateur peut rajouter des sets à un match, modifier un set existant et supprimer un set. Il peut aussi faire une nouvelle saison qui remplira automatiquement la base de données avec les matchs </w:t>
+      </w:r>
+      <w:proofErr w:type="gramStart"/>
+      <w:r>
+        <w:t>aller</w:t>
+      </w:r>
+      <w:proofErr w:type="gramEnd"/>
+      <w:r>
+        <w:t xml:space="preserve"> et retour des équipes de la catégorie choisie.</w:t>
+      </w:r>
+    </w:p>
+    <w:p>
+      <w:pPr>
+        <w:pStyle w:val="Lgende"/>
+        <w:keepNext/>
+        <w:jc w:val="center"/>
+      </w:pPr>
+      <w:r>
+        <w:lastRenderedPageBreak/>
+        <w:t xml:space="preserve">Figure </w:t>
+      </w:r>
+      <w:fldSimple w:instr=" SEQ Figure \* ARABIC ">
+        <w:r>
+          <w:rPr>
+            <w:noProof/>
+          </w:rPr>
+          <w:t>6</w:t>
+        </w:r>
+      </w:fldSimple>
+      <w:r>
+        <w:t xml:space="preserve"> Page </w:t>
+      </w:r>
+      <w:proofErr w:type="spellStart"/>
+      <w:r>
+        <w:t>equipe</w:t>
+      </w:r>
+      <w:proofErr w:type="spellEnd"/>
+    </w:p>
+    <w:p>
+      <w:r>
+        <w:rPr>
+          <w:noProof/>
+          <w:lang w:eastAsia="fr-CH"/>
+        </w:rPr>
+        <w:drawing>
+          <wp:inline distT="0" distB="0" distL="0" distR="0">
+            <wp:extent cx="5760720" cy="3575050"/>
+            <wp:effectExtent l="0" t="0" r="0" b="6350"/>
+            <wp:docPr id="13" name="Image 13"/>
+            <wp:cNvGraphicFramePr>
+              <a:graphicFrameLocks xmlns:a="http://schemas.openxmlformats.org/drawingml/2006/main" noChangeAspect="1"/>
+            </wp:cNvGraphicFramePr>
+            <a:graphic xmlns:a="http://schemas.openxmlformats.org/drawingml/2006/main">
+              <a:graphicData uri="http://schemas.openxmlformats.org/drawingml/2006/picture">
+                <pic:pic xmlns:pic="http://schemas.openxmlformats.org/drawingml/2006/picture">
+                  <pic:nvPicPr>
+                    <pic:cNvPr id="13" name="MaquetteEquipe.png"/>
+                    <pic:cNvPicPr/>
+                  </pic:nvPicPr>
+                  <pic:blipFill>
+                    <a:blip r:embed="rId14">
+                      <a:extLst>
+                        <a:ext uri="{28A0092B-C50C-407E-A947-70E740481C1C}">
+                          <a14:useLocalDpi xmlns:a14="http://schemas.microsoft.com/office/drawing/2010/main" val="0"/>
+                        </a:ext>
+                      </a:extLst>
+                    </a:blip>
+                    <a:stretch>
+                      <a:fillRect/>
+                    </a:stretch>
+                  </pic:blipFill>
+                  <pic:spPr>
+                    <a:xfrm>
+                      <a:off x="0" y="0"/>
+                      <a:ext cx="5760720" cy="3575050"/>
+                    </a:xfrm>
+                    <a:prstGeom prst="rect">
+                      <a:avLst/>
+                    </a:prstGeom>
+                  </pic:spPr>
+                </pic:pic>
+              </a:graphicData>
+            </a:graphic>
+          </wp:inline>
+        </w:drawing>
+      </w:r>
+    </w:p>
+    <w:p>
+      <w:r>
+        <w:t xml:space="preserve">Dans la page </w:t>
+      </w:r>
+      <w:proofErr w:type="spellStart"/>
+      <w:r>
+        <w:t>equipe</w:t>
+      </w:r>
+      <w:proofErr w:type="spellEnd"/>
+      <w:r>
+        <w:t>, le visiteur peut avoir les informations concernant les équipes comme le nom de l’équipe ou l’adresse de la salle ou se déroule les matches et les entrainements.</w:t>
+      </w:r>
+      <w:r>
+        <w:t xml:space="preserve"> L’administrateur peut changer les informations d’une équipe choisie, il peut changer la catégorie d’une équipe et il peut ajouter une équipe.</w:t>
+      </w:r>
+      <w:r>
+        <w:t xml:space="preserve">  </w:t>
+      </w:r>
+    </w:p>
+    <w:p>
+      <w:pPr>
+        <w:pStyle w:val="Lgende"/>
+        <w:keepNext/>
+        <w:jc w:val="center"/>
+      </w:pPr>
+      <w:r>
+        <w:lastRenderedPageBreak/>
+        <w:t xml:space="preserve">Figure </w:t>
+      </w:r>
+      <w:fldSimple w:instr=" SEQ Figure \* ARABIC ">
+        <w:r>
+          <w:rPr>
+            <w:noProof/>
+          </w:rPr>
+          <w:t>7</w:t>
+        </w:r>
+      </w:fldSimple>
+      <w:r>
+        <w:t xml:space="preserve"> Page Login</w:t>
+      </w:r>
+    </w:p>
+    <w:p>
+      <w:r>
+        <w:rPr>
+          <w:noProof/>
+          <w:lang w:eastAsia="fr-CH"/>
+        </w:rPr>
+        <w:drawing>
+          <wp:inline distT="0" distB="0" distL="0" distR="0">
+            <wp:extent cx="5760720" cy="5581650"/>
+            <wp:effectExtent l="0" t="0" r="0" b="0"/>
+            <wp:docPr id="14" name="Image 14"/>
+            <wp:cNvGraphicFramePr>
+              <a:graphicFrameLocks xmlns:a="http://schemas.openxmlformats.org/drawingml/2006/main" noChangeAspect="1"/>
+            </wp:cNvGraphicFramePr>
+            <a:graphic xmlns:a="http://schemas.openxmlformats.org/drawingml/2006/main">
+              <a:graphicData uri="http://schemas.openxmlformats.org/drawingml/2006/picture">
+                <pic:pic xmlns:pic="http://schemas.openxmlformats.org/drawingml/2006/picture">
+                  <pic:nvPicPr>
+                    <pic:cNvPr id="14" name="MaquetteLogin.png"/>
+                    <pic:cNvPicPr/>
+                  </pic:nvPicPr>
+                  <pic:blipFill>
+                    <a:blip r:embed="rId15">
+                      <a:extLst>
+                        <a:ext uri="{28A0092B-C50C-407E-A947-70E740481C1C}">
+                          <a14:useLocalDpi xmlns:a14="http://schemas.microsoft.com/office/drawing/2010/main" val="0"/>
+                        </a:ext>
+                      </a:extLst>
+                    </a:blip>
+                    <a:stretch>
+                      <a:fillRect/>
+                    </a:stretch>
+                  </pic:blipFill>
+                  <pic:spPr>
+                    <a:xfrm>
+                      <a:off x="0" y="0"/>
+                      <a:ext cx="5760720" cy="5581650"/>
+                    </a:xfrm>
+                    <a:prstGeom prst="rect">
+                      <a:avLst/>
+                    </a:prstGeom>
+                  </pic:spPr>
+                </pic:pic>
+              </a:graphicData>
+            </a:graphic>
+          </wp:inline>
+        </w:drawing>
+      </w:r>
+    </w:p>
+    <w:p>
+      <w:r>
+        <w:t xml:space="preserve">La page login n’est utile qu’a l’administrateur car il est le seul à disposer d’un compte qui lui permet de faire les actions décrites dans les maquettes précédentes. Il n’y a pas de page de déconnexion, elle se fait en cliquant sur le bouton login qui se transforme en bouton </w:t>
+      </w:r>
+      <w:proofErr w:type="spellStart"/>
+      <w:r>
+        <w:t>logout</w:t>
+      </w:r>
+      <w:proofErr w:type="spellEnd"/>
+      <w:r>
+        <w:t xml:space="preserve"> quand l’administrateur est connecté. </w:t>
+      </w:r>
     </w:p>
     <w:p>
       <w:pPr>
@@ -2948,8 +3551,9 @@
       <w:bookmarkStart w:id="36" w:name="_Toc484508414"/>
       <w:bookmarkStart w:id="37" w:name="_Toc484508482"/>
       <w:bookmarkStart w:id="38" w:name="_Toc484508520"/>
-      <w:bookmarkStart w:id="39" w:name="_Toc484789475"/>
-      <w:r>
+      <w:bookmarkStart w:id="39" w:name="_Toc485547982"/>
+      <w:r>
+        <w:lastRenderedPageBreak/>
         <w:t>Stratégie de tests</w:t>
       </w:r>
       <w:bookmarkEnd w:id="36"/>
@@ -2959,38 +3563,1485 @@
     </w:p>
     <w:p>
       <w:pPr>
+        <w:pStyle w:val="Titre3"/>
+      </w:pPr>
+      <w:bookmarkStart w:id="40" w:name="_Toc485547983"/>
+      <w:r>
+        <w:t>Plan de tests</w:t>
+      </w:r>
+      <w:bookmarkEnd w:id="40"/>
+    </w:p>
+    <w:tbl>
+      <w:tblPr>
+        <w:tblStyle w:val="Grilledutableau"/>
+        <w:tblW w:w="0" w:type="auto"/>
+        <w:tblLayout w:type="fixed"/>
+        <w:tblLook w:val="04A0" w:firstRow="1" w:lastRow="0" w:firstColumn="1" w:lastColumn="0" w:noHBand="0" w:noVBand="1"/>
+      </w:tblPr>
+      <w:tblGrid>
+        <w:gridCol w:w="1101"/>
+        <w:gridCol w:w="1417"/>
+        <w:gridCol w:w="1298"/>
+        <w:gridCol w:w="2388"/>
+        <w:gridCol w:w="2126"/>
+        <w:gridCol w:w="958"/>
+      </w:tblGrid>
+      <w:tr>
+        <w:tc>
+          <w:tcPr>
+            <w:tcW w:w="1101" w:type="dxa"/>
+            <w:shd w:val="clear" w:color="auto" w:fill="FABF8F" w:themeFill="accent6" w:themeFillTint="99"/>
+          </w:tcPr>
+          <w:p>
+            <w:r>
+              <w:t>Test n°</w:t>
+            </w:r>
+          </w:p>
+        </w:tc>
+        <w:tc>
+          <w:tcPr>
+            <w:tcW w:w="1417" w:type="dxa"/>
+            <w:shd w:val="clear" w:color="auto" w:fill="FABF8F" w:themeFill="accent6" w:themeFillTint="99"/>
+          </w:tcPr>
+          <w:p>
+            <w:r>
+              <w:t>Utilisateur</w:t>
+            </w:r>
+          </w:p>
+        </w:tc>
+        <w:tc>
+          <w:tcPr>
+            <w:tcW w:w="1298" w:type="dxa"/>
+            <w:shd w:val="clear" w:color="auto" w:fill="FABF8F" w:themeFill="accent6" w:themeFillTint="99"/>
+          </w:tcPr>
+          <w:p>
+            <w:r>
+              <w:t>Auteur</w:t>
+            </w:r>
+          </w:p>
+        </w:tc>
+        <w:tc>
+          <w:tcPr>
+            <w:tcW w:w="2388" w:type="dxa"/>
+            <w:shd w:val="clear" w:color="auto" w:fill="FABF8F" w:themeFill="accent6" w:themeFillTint="99"/>
+          </w:tcPr>
+          <w:p>
+            <w:r>
+              <w:t>Test</w:t>
+            </w:r>
+          </w:p>
+        </w:tc>
+        <w:tc>
+          <w:tcPr>
+            <w:tcW w:w="2126" w:type="dxa"/>
+            <w:shd w:val="clear" w:color="auto" w:fill="FABF8F" w:themeFill="accent6" w:themeFillTint="99"/>
+          </w:tcPr>
+          <w:p>
+            <w:r>
+              <w:t>Résultat</w:t>
+            </w:r>
+            <w:r>
+              <w:t xml:space="preserve"> attendu</w:t>
+            </w:r>
+          </w:p>
+        </w:tc>
+        <w:tc>
+          <w:tcPr>
+            <w:tcW w:w="958" w:type="dxa"/>
+            <w:shd w:val="clear" w:color="auto" w:fill="FABF8F" w:themeFill="accent6" w:themeFillTint="99"/>
+          </w:tcPr>
+          <w:p>
+            <w:r>
+              <w:t>Etat</w:t>
+            </w:r>
+          </w:p>
+        </w:tc>
+      </w:tr>
+      <w:tr>
+        <w:tc>
+          <w:tcPr>
+            <w:tcW w:w="1101" w:type="dxa"/>
+            <w:shd w:val="clear" w:color="auto" w:fill="FFFFFF" w:themeFill="background1"/>
+          </w:tcPr>
+          <w:p>
+            <w:r>
+              <w:t>T1</w:t>
+            </w:r>
+          </w:p>
+        </w:tc>
+        <w:tc>
+          <w:tcPr>
+            <w:tcW w:w="1417" w:type="dxa"/>
+            <w:shd w:val="clear" w:color="auto" w:fill="FFFFFF" w:themeFill="background1"/>
+          </w:tcPr>
+          <w:p>
+            <w:r>
+              <w:t>Visiteur</w:t>
+            </w:r>
+          </w:p>
+        </w:tc>
+        <w:tc>
+          <w:tcPr>
+            <w:tcW w:w="1298" w:type="dxa"/>
+            <w:shd w:val="clear" w:color="auto" w:fill="FFFFFF" w:themeFill="background1"/>
+          </w:tcPr>
+          <w:p>
+            <w:r>
+              <w:t>Ramushi Ardi</w:t>
+            </w:r>
+          </w:p>
+        </w:tc>
+        <w:tc>
+          <w:tcPr>
+            <w:tcW w:w="2388" w:type="dxa"/>
+            <w:shd w:val="clear" w:color="auto" w:fill="FFFFFF" w:themeFill="background1"/>
+          </w:tcPr>
+          <w:p>
+            <w:pPr>
+              <w:jc w:val="left"/>
+            </w:pPr>
+            <w:r>
+              <w:t>Sur la page index, l’utilisateur choisi la catégorie Homme A et la saison 1 et clique sur filtrer.</w:t>
+            </w:r>
+          </w:p>
+        </w:tc>
+        <w:tc>
+          <w:tcPr>
+            <w:tcW w:w="2126" w:type="dxa"/>
+            <w:shd w:val="clear" w:color="auto" w:fill="FFFFFF" w:themeFill="background1"/>
+          </w:tcPr>
+          <w:p>
+            <w:pPr>
+              <w:jc w:val="left"/>
+            </w:pPr>
+            <w:r>
+              <w:t>L’utilisateur voit le classement de la catégorie Homme A de la saison 1</w:t>
+            </w:r>
+            <w:r>
+              <w:t>.</w:t>
+            </w:r>
+          </w:p>
+        </w:tc>
+        <w:tc>
+          <w:tcPr>
+            <w:tcW w:w="958" w:type="dxa"/>
+            <w:shd w:val="clear" w:color="auto" w:fill="FFFFFF" w:themeFill="background1"/>
+          </w:tcPr>
+          <w:p>
+            <w:r>
+              <w:t>OK</w:t>
+            </w:r>
+          </w:p>
+        </w:tc>
+      </w:tr>
+      <w:tr>
+        <w:trPr>
+          <w:trHeight w:val="2169"/>
+        </w:trPr>
+        <w:tc>
+          <w:tcPr>
+            <w:tcW w:w="1101" w:type="dxa"/>
+            <w:shd w:val="clear" w:color="auto" w:fill="FFFFFF" w:themeFill="background1"/>
+          </w:tcPr>
+          <w:p>
+            <w:r>
+              <w:t>T2</w:t>
+            </w:r>
+          </w:p>
+        </w:tc>
+        <w:tc>
+          <w:tcPr>
+            <w:tcW w:w="1417" w:type="dxa"/>
+            <w:shd w:val="clear" w:color="auto" w:fill="FFFFFF" w:themeFill="background1"/>
+          </w:tcPr>
+          <w:p>
+            <w:r>
+              <w:t>Visiteur</w:t>
+            </w:r>
+          </w:p>
+        </w:tc>
+        <w:tc>
+          <w:tcPr>
+            <w:tcW w:w="1298" w:type="dxa"/>
+            <w:shd w:val="clear" w:color="auto" w:fill="FFFFFF" w:themeFill="background1"/>
+          </w:tcPr>
+          <w:p>
+            <w:r>
+              <w:t>Ramushi Ardi</w:t>
+            </w:r>
+          </w:p>
+        </w:tc>
+        <w:tc>
+          <w:tcPr>
+            <w:tcW w:w="2388" w:type="dxa"/>
+            <w:shd w:val="clear" w:color="auto" w:fill="FFFFFF" w:themeFill="background1"/>
+          </w:tcPr>
+          <w:p>
+            <w:pPr>
+              <w:jc w:val="left"/>
+            </w:pPr>
+            <w:r>
+              <w:t>Sur la page calendrier, l’utilisateur choisi la catégorie Homme A et la saison 1 et clique sur filtrer.</w:t>
+            </w:r>
+          </w:p>
+        </w:tc>
+        <w:tc>
+          <w:tcPr>
+            <w:tcW w:w="2126" w:type="dxa"/>
+            <w:shd w:val="clear" w:color="auto" w:fill="FFFFFF" w:themeFill="background1"/>
+          </w:tcPr>
+          <w:p>
+            <w:pPr>
+              <w:jc w:val="left"/>
+            </w:pPr>
+            <w:r>
+              <w:t>L’utilisateur voit le calendrier des matchs de la catégorie Homme A de la saison 1</w:t>
+            </w:r>
+            <w:r>
+              <w:t>.</w:t>
+            </w:r>
+          </w:p>
+        </w:tc>
+        <w:tc>
+          <w:tcPr>
+            <w:tcW w:w="958" w:type="dxa"/>
+            <w:shd w:val="clear" w:color="auto" w:fill="FFFFFF" w:themeFill="background1"/>
+          </w:tcPr>
+          <w:p>
+            <w:r>
+              <w:t>OK</w:t>
+            </w:r>
+          </w:p>
+        </w:tc>
+      </w:tr>
+      <w:tr>
+        <w:tc>
+          <w:tcPr>
+            <w:tcW w:w="1101" w:type="dxa"/>
+            <w:shd w:val="clear" w:color="auto" w:fill="FFFFFF" w:themeFill="background1"/>
+          </w:tcPr>
+          <w:p>
+            <w:r>
+              <w:t>T3</w:t>
+            </w:r>
+          </w:p>
+        </w:tc>
+        <w:tc>
+          <w:tcPr>
+            <w:tcW w:w="1417" w:type="dxa"/>
+            <w:shd w:val="clear" w:color="auto" w:fill="FFFFFF" w:themeFill="background1"/>
+          </w:tcPr>
+          <w:p>
+            <w:r>
+              <w:t>Visiteur</w:t>
+            </w:r>
+          </w:p>
+        </w:tc>
+        <w:tc>
+          <w:tcPr>
+            <w:tcW w:w="1298" w:type="dxa"/>
+            <w:shd w:val="clear" w:color="auto" w:fill="FFFFFF" w:themeFill="background1"/>
+          </w:tcPr>
+          <w:p>
+            <w:r>
+              <w:t>Ramushi Ardi</w:t>
+            </w:r>
+          </w:p>
+        </w:tc>
+        <w:tc>
+          <w:tcPr>
+            <w:tcW w:w="2388" w:type="dxa"/>
+            <w:shd w:val="clear" w:color="auto" w:fill="FFFFFF" w:themeFill="background1"/>
+          </w:tcPr>
+          <w:p>
+            <w:pPr>
+              <w:jc w:val="left"/>
+            </w:pPr>
+            <w:r>
+              <w:t>Sur la page match, l’utilisateur choisi la catégorie Homme A et la saison 1 et clique sur filtrer.</w:t>
+            </w:r>
+          </w:p>
+        </w:tc>
+        <w:tc>
+          <w:tcPr>
+            <w:tcW w:w="2126" w:type="dxa"/>
+            <w:shd w:val="clear" w:color="auto" w:fill="FFFFFF" w:themeFill="background1"/>
+          </w:tcPr>
+          <w:p>
+            <w:pPr>
+              <w:jc w:val="left"/>
+            </w:pPr>
+            <w:r>
+              <w:t>L’utilisateur voit les matchs de la catégorie Homme A de la saison 1</w:t>
+            </w:r>
+            <w:r>
+              <w:t>.</w:t>
+            </w:r>
+          </w:p>
+        </w:tc>
+        <w:tc>
+          <w:tcPr>
+            <w:tcW w:w="958" w:type="dxa"/>
+            <w:shd w:val="clear" w:color="auto" w:fill="FFFFFF" w:themeFill="background1"/>
+          </w:tcPr>
+          <w:p>
+            <w:r>
+              <w:t>OK</w:t>
+            </w:r>
+          </w:p>
+        </w:tc>
+      </w:tr>
+      <w:tr>
+        <w:trPr>
+          <w:trHeight w:val="3588"/>
+        </w:trPr>
+        <w:tc>
+          <w:tcPr>
+            <w:tcW w:w="1101" w:type="dxa"/>
+            <w:shd w:val="clear" w:color="auto" w:fill="FFFFFF" w:themeFill="background1"/>
+          </w:tcPr>
+          <w:p>
+            <w:r>
+              <w:t>T4</w:t>
+            </w:r>
+          </w:p>
+        </w:tc>
+        <w:tc>
+          <w:tcPr>
+            <w:tcW w:w="1417" w:type="dxa"/>
+            <w:shd w:val="clear" w:color="auto" w:fill="FFFFFF" w:themeFill="background1"/>
+          </w:tcPr>
+          <w:p>
+            <w:r>
+              <w:t>Visiteur</w:t>
+            </w:r>
+          </w:p>
+        </w:tc>
+        <w:tc>
+          <w:tcPr>
+            <w:tcW w:w="1298" w:type="dxa"/>
+            <w:shd w:val="clear" w:color="auto" w:fill="FFFFFF" w:themeFill="background1"/>
+          </w:tcPr>
+          <w:p>
+            <w:r>
+              <w:t>Ramushi Ardi</w:t>
+            </w:r>
+          </w:p>
+        </w:tc>
+        <w:tc>
+          <w:tcPr>
+            <w:tcW w:w="2388" w:type="dxa"/>
+            <w:shd w:val="clear" w:color="auto" w:fill="FFFFFF" w:themeFill="background1"/>
+          </w:tcPr>
+          <w:p>
+            <w:r>
+              <w:t xml:space="preserve">L’utilisateur accède à la page </w:t>
+            </w:r>
+            <w:proofErr w:type="spellStart"/>
+            <w:r>
+              <w:t>equipe</w:t>
+            </w:r>
+            <w:proofErr w:type="spellEnd"/>
+            <w:r>
+              <w:t xml:space="preserve"> en cliquant sur le lient à droite dans le menu.</w:t>
+            </w:r>
+          </w:p>
+        </w:tc>
+        <w:tc>
+          <w:tcPr>
+            <w:tcW w:w="2126" w:type="dxa"/>
+            <w:shd w:val="clear" w:color="auto" w:fill="FFFFFF" w:themeFill="background1"/>
+          </w:tcPr>
+          <w:p>
+            <w:pPr>
+              <w:jc w:val="left"/>
+            </w:pPr>
+            <w:r>
+              <w:t>L’utilisateur voit les équipes.</w:t>
+            </w:r>
+          </w:p>
+        </w:tc>
+        <w:tc>
+          <w:tcPr>
+            <w:tcW w:w="958" w:type="dxa"/>
+            <w:shd w:val="clear" w:color="auto" w:fill="FFFFFF" w:themeFill="background1"/>
+          </w:tcPr>
+          <w:p>
+            <w:r>
+              <w:t>OK</w:t>
+            </w:r>
+          </w:p>
+        </w:tc>
+      </w:tr>
+      <w:tr>
+        <w:tc>
+          <w:tcPr>
+            <w:tcW w:w="1101" w:type="dxa"/>
+            <w:shd w:val="clear" w:color="auto" w:fill="FFFFFF" w:themeFill="background1"/>
+          </w:tcPr>
+          <w:p>
+            <w:r>
+              <w:lastRenderedPageBreak/>
+              <w:t>T5</w:t>
+            </w:r>
+          </w:p>
+        </w:tc>
+        <w:tc>
+          <w:tcPr>
+            <w:tcW w:w="1417" w:type="dxa"/>
+            <w:shd w:val="clear" w:color="auto" w:fill="FFFFFF" w:themeFill="background1"/>
+          </w:tcPr>
+          <w:p>
+            <w:r>
+              <w:t>Visiteur</w:t>
+            </w:r>
+          </w:p>
+        </w:tc>
+        <w:tc>
+          <w:tcPr>
+            <w:tcW w:w="1298" w:type="dxa"/>
+            <w:shd w:val="clear" w:color="auto" w:fill="FFFFFF" w:themeFill="background1"/>
+          </w:tcPr>
+          <w:p>
+            <w:r>
+              <w:t>Ramushi Ardi</w:t>
+            </w:r>
+          </w:p>
+        </w:tc>
+        <w:tc>
+          <w:tcPr>
+            <w:tcW w:w="2388" w:type="dxa"/>
+            <w:shd w:val="clear" w:color="auto" w:fill="FFFFFF" w:themeFill="background1"/>
+          </w:tcPr>
+          <w:p>
+            <w:pPr>
+              <w:jc w:val="left"/>
+            </w:pPr>
+            <w:r>
+              <w:t xml:space="preserve">L’utilisateur accède à la page login en cliquant sur le bouton login de n’importe quel page. </w:t>
+            </w:r>
+          </w:p>
+        </w:tc>
+        <w:tc>
+          <w:tcPr>
+            <w:tcW w:w="2126" w:type="dxa"/>
+            <w:shd w:val="clear" w:color="auto" w:fill="FFFFFF" w:themeFill="background1"/>
+          </w:tcPr>
+          <w:p>
+            <w:pPr>
+              <w:jc w:val="left"/>
+            </w:pPr>
+            <w:r>
+              <w:t>Il arrive sur la page login</w:t>
+            </w:r>
+          </w:p>
+        </w:tc>
+        <w:tc>
+          <w:tcPr>
+            <w:tcW w:w="958" w:type="dxa"/>
+            <w:shd w:val="clear" w:color="auto" w:fill="FFFFFF" w:themeFill="background1"/>
+          </w:tcPr>
+          <w:p>
+            <w:r>
+              <w:t>OK</w:t>
+            </w:r>
+          </w:p>
+        </w:tc>
+      </w:tr>
+      <w:tr>
+        <w:tc>
+          <w:tcPr>
+            <w:tcW w:w="1101" w:type="dxa"/>
+            <w:shd w:val="clear" w:color="auto" w:fill="FFFFFF" w:themeFill="background1"/>
+          </w:tcPr>
+          <w:p>
+            <w:r>
+              <w:t>T6</w:t>
+            </w:r>
+          </w:p>
+        </w:tc>
+        <w:tc>
+          <w:tcPr>
+            <w:tcW w:w="1417" w:type="dxa"/>
+            <w:shd w:val="clear" w:color="auto" w:fill="FFFFFF" w:themeFill="background1"/>
+          </w:tcPr>
+          <w:p>
+            <w:r>
+              <w:t>Visiteur</w:t>
+            </w:r>
+          </w:p>
+        </w:tc>
+        <w:tc>
+          <w:tcPr>
+            <w:tcW w:w="1298" w:type="dxa"/>
+            <w:shd w:val="clear" w:color="auto" w:fill="FFFFFF" w:themeFill="background1"/>
+          </w:tcPr>
+          <w:p>
+            <w:r>
+              <w:t>Ramushi Ardi</w:t>
+            </w:r>
+          </w:p>
+        </w:tc>
+        <w:tc>
+          <w:tcPr>
+            <w:tcW w:w="2388" w:type="dxa"/>
+            <w:shd w:val="clear" w:color="auto" w:fill="FFFFFF" w:themeFill="background1"/>
+          </w:tcPr>
+          <w:p>
+            <w:pPr>
+              <w:jc w:val="left"/>
+            </w:pPr>
+            <w:r>
+              <w:t>Sur la page login, l’utilisateur appuie sur le bouton retour.</w:t>
+            </w:r>
+          </w:p>
+        </w:tc>
+        <w:tc>
+          <w:tcPr>
+            <w:tcW w:w="2126" w:type="dxa"/>
+            <w:shd w:val="clear" w:color="auto" w:fill="FFFFFF" w:themeFill="background1"/>
+          </w:tcPr>
+          <w:p>
+            <w:pPr>
+              <w:jc w:val="left"/>
+            </w:pPr>
+            <w:r>
+              <w:t xml:space="preserve">Il se retrouve sur la page </w:t>
+            </w:r>
+            <w:proofErr w:type="spellStart"/>
+            <w:r>
+              <w:t>index.php</w:t>
+            </w:r>
+            <w:proofErr w:type="spellEnd"/>
+            <w:r>
+              <w:t>.</w:t>
+            </w:r>
+          </w:p>
+        </w:tc>
+        <w:tc>
+          <w:tcPr>
+            <w:tcW w:w="958" w:type="dxa"/>
+            <w:shd w:val="clear" w:color="auto" w:fill="FFFFFF" w:themeFill="background1"/>
+          </w:tcPr>
+          <w:p>
+            <w:r>
+              <w:t>OK</w:t>
+            </w:r>
+          </w:p>
+        </w:tc>
+      </w:tr>
+      <w:tr>
+        <w:tc>
+          <w:tcPr>
+            <w:tcW w:w="1101" w:type="dxa"/>
+            <w:shd w:val="clear" w:color="auto" w:fill="FFFFFF" w:themeFill="background1"/>
+          </w:tcPr>
+          <w:p>
+            <w:r>
+              <w:t>T7</w:t>
+            </w:r>
+          </w:p>
+        </w:tc>
+        <w:tc>
+          <w:tcPr>
+            <w:tcW w:w="1417" w:type="dxa"/>
+            <w:shd w:val="clear" w:color="auto" w:fill="FFFFFF" w:themeFill="background1"/>
+          </w:tcPr>
+          <w:p>
+            <w:pPr>
+              <w:jc w:val="left"/>
+            </w:pPr>
+            <w:r>
+              <w:t>Administrateur</w:t>
+            </w:r>
+          </w:p>
+        </w:tc>
+        <w:tc>
+          <w:tcPr>
+            <w:tcW w:w="1298" w:type="dxa"/>
+            <w:shd w:val="clear" w:color="auto" w:fill="FFFFFF" w:themeFill="background1"/>
+          </w:tcPr>
+          <w:p>
+            <w:r>
+              <w:t>Ramushi Ardi</w:t>
+            </w:r>
+          </w:p>
+        </w:tc>
+        <w:tc>
+          <w:tcPr>
+            <w:tcW w:w="2388" w:type="dxa"/>
+            <w:shd w:val="clear" w:color="auto" w:fill="FFFFFF" w:themeFill="background1"/>
+          </w:tcPr>
+          <w:p>
+            <w:pPr>
+              <w:jc w:val="left"/>
+            </w:pPr>
+            <w:r>
+              <w:t xml:space="preserve">Sur la page login, l’utilisateur entre comme pseudo : </w:t>
+            </w:r>
+            <w:proofErr w:type="spellStart"/>
+            <w:r>
+              <w:rPr>
+                <w:b/>
+              </w:rPr>
+              <w:t>adminVolley</w:t>
+            </w:r>
+            <w:proofErr w:type="spellEnd"/>
+            <w:r>
+              <w:rPr>
+                <w:b/>
+              </w:rPr>
+              <w:t xml:space="preserve"> </w:t>
+            </w:r>
+            <w:r>
+              <w:t xml:space="preserve">et comme mot de passe : </w:t>
+            </w:r>
+            <w:r>
+              <w:rPr>
+                <w:b/>
+              </w:rPr>
+              <w:t>Super</w:t>
+            </w:r>
+            <w:r>
+              <w:rPr>
+                <w:b/>
+              </w:rPr>
+              <w:t>.</w:t>
+            </w:r>
+          </w:p>
+        </w:tc>
+        <w:tc>
+          <w:tcPr>
+            <w:tcW w:w="2126" w:type="dxa"/>
+            <w:shd w:val="clear" w:color="auto" w:fill="FFFFFF" w:themeFill="background1"/>
+          </w:tcPr>
+          <w:p>
+            <w:pPr>
+              <w:jc w:val="left"/>
+            </w:pPr>
+            <w:r>
+              <w:t>L’administrateur est connecté.</w:t>
+            </w:r>
+          </w:p>
+        </w:tc>
+        <w:tc>
+          <w:tcPr>
+            <w:tcW w:w="958" w:type="dxa"/>
+            <w:shd w:val="clear" w:color="auto" w:fill="FFFFFF" w:themeFill="background1"/>
+          </w:tcPr>
+          <w:p>
+            <w:r>
+              <w:t>OK</w:t>
+            </w:r>
+          </w:p>
+        </w:tc>
+      </w:tr>
+      <w:tr>
+        <w:tc>
+          <w:tcPr>
+            <w:tcW w:w="1101" w:type="dxa"/>
+            <w:shd w:val="clear" w:color="auto" w:fill="FFFFFF" w:themeFill="background1"/>
+          </w:tcPr>
+          <w:p>
+            <w:r>
+              <w:t>T8</w:t>
+            </w:r>
+          </w:p>
+        </w:tc>
+        <w:tc>
+          <w:tcPr>
+            <w:tcW w:w="1417" w:type="dxa"/>
+            <w:shd w:val="clear" w:color="auto" w:fill="FFFFFF" w:themeFill="background1"/>
+          </w:tcPr>
+          <w:p>
+            <w:r>
+              <w:t>Administrateur</w:t>
+            </w:r>
+          </w:p>
+        </w:tc>
+        <w:tc>
+          <w:tcPr>
+            <w:tcW w:w="1298" w:type="dxa"/>
+            <w:shd w:val="clear" w:color="auto" w:fill="FFFFFF" w:themeFill="background1"/>
+          </w:tcPr>
+          <w:p>
+            <w:r>
+              <w:t>Ramushi Ardi</w:t>
+            </w:r>
+          </w:p>
+        </w:tc>
+        <w:tc>
+          <w:tcPr>
+            <w:tcW w:w="2388" w:type="dxa"/>
+            <w:shd w:val="clear" w:color="auto" w:fill="FFFFFF" w:themeFill="background1"/>
+          </w:tcPr>
+          <w:p>
+            <w:pPr>
+              <w:jc w:val="left"/>
+            </w:pPr>
+            <w:r>
+              <w:t>Sur la page calendrier, l’administrateur appuie sur le lien « Editer » à droite du match qui a comme numéro de match « 1 »</w:t>
+            </w:r>
+            <w:r>
+              <w:t>.</w:t>
+            </w:r>
+            <w:r>
+              <w:t> </w:t>
+            </w:r>
+          </w:p>
+        </w:tc>
+        <w:tc>
+          <w:tcPr>
+            <w:tcW w:w="2126" w:type="dxa"/>
+            <w:shd w:val="clear" w:color="auto" w:fill="FFFFFF" w:themeFill="background1"/>
+          </w:tcPr>
+          <w:p>
+            <w:pPr>
+              <w:jc w:val="left"/>
+            </w:pPr>
+            <w:r>
+              <w:t xml:space="preserve">Un input type « date »et un bouton « changer » </w:t>
+            </w:r>
+            <w:r>
+              <w:t>apparaissent.</w:t>
+            </w:r>
+          </w:p>
+        </w:tc>
+        <w:tc>
+          <w:tcPr>
+            <w:tcW w:w="958" w:type="dxa"/>
+            <w:shd w:val="clear" w:color="auto" w:fill="FFFFFF" w:themeFill="background1"/>
+          </w:tcPr>
+          <w:p>
+            <w:r>
+              <w:t>OK</w:t>
+            </w:r>
+          </w:p>
+        </w:tc>
+      </w:tr>
+      <w:tr>
+        <w:tc>
+          <w:tcPr>
+            <w:tcW w:w="1101" w:type="dxa"/>
+            <w:shd w:val="clear" w:color="auto" w:fill="FFFFFF" w:themeFill="background1"/>
+          </w:tcPr>
+          <w:p>
+            <w:r>
+              <w:t>T9</w:t>
+            </w:r>
+          </w:p>
+        </w:tc>
+        <w:tc>
+          <w:tcPr>
+            <w:tcW w:w="1417" w:type="dxa"/>
+            <w:shd w:val="clear" w:color="auto" w:fill="FFFFFF" w:themeFill="background1"/>
+          </w:tcPr>
+          <w:p>
+            <w:r>
+              <w:t>Administrateur</w:t>
+            </w:r>
+          </w:p>
+        </w:tc>
+        <w:tc>
+          <w:tcPr>
+            <w:tcW w:w="1298" w:type="dxa"/>
+            <w:shd w:val="clear" w:color="auto" w:fill="FFFFFF" w:themeFill="background1"/>
+          </w:tcPr>
+          <w:p>
+            <w:r>
+              <w:t>Ramushi Ardi</w:t>
+            </w:r>
+          </w:p>
+        </w:tc>
+        <w:tc>
+          <w:tcPr>
+            <w:tcW w:w="2388" w:type="dxa"/>
+            <w:shd w:val="clear" w:color="auto" w:fill="FFFFFF" w:themeFill="background1"/>
+          </w:tcPr>
+          <w:p>
+            <w:pPr>
+              <w:jc w:val="left"/>
+            </w:pPr>
+            <w:r>
+              <w:t>Faire le T8 et choisir une date dans le champ date et valider en appuyant sur le bouton changer.</w:t>
+            </w:r>
+          </w:p>
+        </w:tc>
+        <w:tc>
+          <w:tcPr>
+            <w:tcW w:w="2126" w:type="dxa"/>
+            <w:shd w:val="clear" w:color="auto" w:fill="FFFFFF" w:themeFill="background1"/>
+          </w:tcPr>
+          <w:p>
+            <w:pPr>
+              <w:jc w:val="left"/>
+            </w:pPr>
+            <w:r>
+              <w:t>La date du match est changée par la date choisie par l’administrateur.</w:t>
+            </w:r>
+          </w:p>
+        </w:tc>
+        <w:tc>
+          <w:tcPr>
+            <w:tcW w:w="958" w:type="dxa"/>
+            <w:shd w:val="clear" w:color="auto" w:fill="FFFFFF" w:themeFill="background1"/>
+          </w:tcPr>
+          <w:p>
+            <w:r>
+              <w:t>OK</w:t>
+            </w:r>
+          </w:p>
+        </w:tc>
+      </w:tr>
+      <w:tr>
+        <w:tc>
+          <w:tcPr>
+            <w:tcW w:w="1101" w:type="dxa"/>
+            <w:shd w:val="clear" w:color="auto" w:fill="FFFFFF" w:themeFill="background1"/>
+          </w:tcPr>
+          <w:p>
+            <w:r>
+              <w:lastRenderedPageBreak/>
+              <w:t>T10</w:t>
+            </w:r>
+          </w:p>
+        </w:tc>
+        <w:tc>
+          <w:tcPr>
+            <w:tcW w:w="1417" w:type="dxa"/>
+            <w:shd w:val="clear" w:color="auto" w:fill="FFFFFF" w:themeFill="background1"/>
+          </w:tcPr>
+          <w:p>
+            <w:r>
+              <w:t>Administrateur</w:t>
+            </w:r>
+          </w:p>
+        </w:tc>
+        <w:tc>
+          <w:tcPr>
+            <w:tcW w:w="1298" w:type="dxa"/>
+            <w:shd w:val="clear" w:color="auto" w:fill="FFFFFF" w:themeFill="background1"/>
+          </w:tcPr>
+          <w:p>
+            <w:r>
+              <w:t>Ramushi Ardi</w:t>
+            </w:r>
+          </w:p>
+        </w:tc>
+        <w:tc>
+          <w:tcPr>
+            <w:tcW w:w="2388" w:type="dxa"/>
+            <w:shd w:val="clear" w:color="auto" w:fill="FFFFFF" w:themeFill="background1"/>
+          </w:tcPr>
+          <w:p>
+            <w:pPr>
+              <w:jc w:val="left"/>
+            </w:pPr>
+            <w:r>
+              <w:t xml:space="preserve">Sur la page </w:t>
+            </w:r>
+            <w:proofErr w:type="spellStart"/>
+            <w:r>
+              <w:t>equipe</w:t>
+            </w:r>
+            <w:proofErr w:type="spellEnd"/>
+            <w:r>
+              <w:t>, l’administrateur appuie sur le lien « Editer » à droite de l’équipe qui a comme numéro d’équipe « 1 ». </w:t>
+            </w:r>
+          </w:p>
+        </w:tc>
+        <w:tc>
+          <w:tcPr>
+            <w:tcW w:w="2126" w:type="dxa"/>
+            <w:shd w:val="clear" w:color="auto" w:fill="FFFFFF" w:themeFill="background1"/>
+          </w:tcPr>
+          <w:p>
+            <w:pPr>
+              <w:jc w:val="left"/>
+            </w:pPr>
+            <w:r>
+              <w:t>Plusieurs input type « </w:t>
+            </w:r>
+            <w:proofErr w:type="spellStart"/>
+            <w:r>
+              <w:t>text</w:t>
+            </w:r>
+            <w:proofErr w:type="spellEnd"/>
+            <w:r>
+              <w:t> » appa</w:t>
+            </w:r>
+            <w:bookmarkStart w:id="41" w:name="_GoBack"/>
+            <w:bookmarkEnd w:id="41"/>
+            <w:r>
+              <w:t>raissent contenant les informations de l’équipe choisie, un select avec les catégories et un bouton « changer » apparaissent aussi.</w:t>
+            </w:r>
+          </w:p>
+        </w:tc>
+        <w:tc>
+          <w:tcPr>
+            <w:tcW w:w="958" w:type="dxa"/>
+            <w:shd w:val="clear" w:color="auto" w:fill="FFFFFF" w:themeFill="background1"/>
+          </w:tcPr>
+          <w:p>
+            <w:r>
+              <w:t>OK</w:t>
+            </w:r>
+          </w:p>
+        </w:tc>
+      </w:tr>
+      <w:tr>
+        <w:tc>
+          <w:tcPr>
+            <w:tcW w:w="1101" w:type="dxa"/>
+            <w:shd w:val="clear" w:color="auto" w:fill="FFFFFF" w:themeFill="background1"/>
+          </w:tcPr>
+          <w:p>
+            <w:r>
+              <w:t>T11</w:t>
+            </w:r>
+          </w:p>
+        </w:tc>
+        <w:tc>
+          <w:tcPr>
+            <w:tcW w:w="1417" w:type="dxa"/>
+            <w:shd w:val="clear" w:color="auto" w:fill="FFFFFF" w:themeFill="background1"/>
+          </w:tcPr>
+          <w:p>
+            <w:r>
+              <w:t>Administrateur</w:t>
+            </w:r>
+          </w:p>
+        </w:tc>
+        <w:tc>
+          <w:tcPr>
+            <w:tcW w:w="1298" w:type="dxa"/>
+            <w:shd w:val="clear" w:color="auto" w:fill="FFFFFF" w:themeFill="background1"/>
+          </w:tcPr>
+          <w:p>
+            <w:r>
+              <w:t>Ramushi Ardi</w:t>
+            </w:r>
+          </w:p>
+        </w:tc>
+        <w:tc>
+          <w:tcPr>
+            <w:tcW w:w="2388" w:type="dxa"/>
+            <w:shd w:val="clear" w:color="auto" w:fill="FFFFFF" w:themeFill="background1"/>
+          </w:tcPr>
+          <w:p>
+            <w:pPr>
+              <w:jc w:val="left"/>
+            </w:pPr>
+            <w:r>
+              <w:t>Faire le T10 et changer le nom de l’</w:t>
+            </w:r>
+            <w:proofErr w:type="spellStart"/>
+            <w:r>
+              <w:t>equipe</w:t>
+            </w:r>
+            <w:proofErr w:type="spellEnd"/>
+            <w:r>
+              <w:t xml:space="preserve"> en « Equipe1 » et changer le mail en « mail@equipe1.ch » et valider en appuyant sur le bouton changer.</w:t>
+            </w:r>
+          </w:p>
+        </w:tc>
+        <w:tc>
+          <w:tcPr>
+            <w:tcW w:w="2126" w:type="dxa"/>
+            <w:shd w:val="clear" w:color="auto" w:fill="FFFFFF" w:themeFill="background1"/>
+          </w:tcPr>
+          <w:p>
+            <w:pPr>
+              <w:jc w:val="left"/>
+            </w:pPr>
+            <w:r>
+              <w:t>Les informations de l’équipe 1 sont remplacées par les données entrées par l’administrateur</w:t>
+            </w:r>
+          </w:p>
+        </w:tc>
+        <w:tc>
+          <w:tcPr>
+            <w:tcW w:w="958" w:type="dxa"/>
+            <w:shd w:val="clear" w:color="auto" w:fill="FFFFFF" w:themeFill="background1"/>
+          </w:tcPr>
+          <w:p>
+            <w:r>
+              <w:t>OK</w:t>
+            </w:r>
+          </w:p>
+        </w:tc>
+      </w:tr>
+      <w:tr>
+        <w:trPr>
+          <w:trHeight w:val="708"/>
+        </w:trPr>
+        <w:tc>
+          <w:tcPr>
+            <w:tcW w:w="1101" w:type="dxa"/>
+            <w:shd w:val="clear" w:color="auto" w:fill="FFFFFF" w:themeFill="background1"/>
+          </w:tcPr>
+          <w:p>
+            <w:r>
+              <w:t>T12</w:t>
+            </w:r>
+          </w:p>
+        </w:tc>
+        <w:tc>
+          <w:tcPr>
+            <w:tcW w:w="1417" w:type="dxa"/>
+            <w:shd w:val="clear" w:color="auto" w:fill="FFFFFF" w:themeFill="background1"/>
+          </w:tcPr>
+          <w:p>
+            <w:r>
+              <w:t>Administrateur</w:t>
+            </w:r>
+          </w:p>
+        </w:tc>
+        <w:tc>
+          <w:tcPr>
+            <w:tcW w:w="1298" w:type="dxa"/>
+            <w:shd w:val="clear" w:color="auto" w:fill="FFFFFF" w:themeFill="background1"/>
+          </w:tcPr>
+          <w:p>
+            <w:r>
+              <w:t>Ramushi Ardi</w:t>
+            </w:r>
+          </w:p>
+        </w:tc>
+        <w:tc>
+          <w:tcPr>
+            <w:tcW w:w="2388" w:type="dxa"/>
+            <w:shd w:val="clear" w:color="auto" w:fill="FFFFFF" w:themeFill="background1"/>
+          </w:tcPr>
+          <w:p>
+            <w:pPr>
+              <w:jc w:val="left"/>
+            </w:pPr>
+            <w:r>
+              <w:t xml:space="preserve">Sur la page </w:t>
+            </w:r>
+            <w:r>
+              <w:t>match</w:t>
+            </w:r>
+            <w:r>
+              <w:t xml:space="preserve">, l’administrateur appuie sur le lien « Editer » à droite </w:t>
+            </w:r>
+            <w:r>
+              <w:t>du set qui a comme id set</w:t>
+            </w:r>
+            <w:r>
+              <w:t xml:space="preserve"> « 1 ». </w:t>
+            </w:r>
+          </w:p>
+        </w:tc>
+        <w:tc>
+          <w:tcPr>
+            <w:tcW w:w="2126" w:type="dxa"/>
+            <w:shd w:val="clear" w:color="auto" w:fill="FFFFFF" w:themeFill="background1"/>
+          </w:tcPr>
+          <w:p>
+            <w:pPr>
+              <w:jc w:val="left"/>
+            </w:pPr>
+            <w:r>
+              <w:t xml:space="preserve">Plusieurs </w:t>
+            </w:r>
+            <w:proofErr w:type="gramStart"/>
+            <w:r>
+              <w:t>input</w:t>
+            </w:r>
+            <w:proofErr w:type="gramEnd"/>
+            <w:r>
+              <w:t xml:space="preserve"> type « </w:t>
+            </w:r>
+            <w:proofErr w:type="spellStart"/>
+            <w:r>
+              <w:t>number</w:t>
+            </w:r>
+            <w:proofErr w:type="spellEnd"/>
+            <w:r>
+              <w:t> » apparaissent contenant les informatio</w:t>
+            </w:r>
+            <w:r>
+              <w:t>ns du</w:t>
+            </w:r>
+            <w:r>
+              <w:t xml:space="preserve"> </w:t>
+            </w:r>
+            <w:r>
+              <w:t>set choisi</w:t>
+            </w:r>
+            <w:r>
+              <w:t>, et un bouton « changer » apparait aussi.</w:t>
+            </w:r>
+          </w:p>
+        </w:tc>
+        <w:tc>
+          <w:tcPr>
+            <w:tcW w:w="958" w:type="dxa"/>
+            <w:shd w:val="clear" w:color="auto" w:fill="FFFFFF" w:themeFill="background1"/>
+          </w:tcPr>
+          <w:p>
+            <w:r>
+              <w:t>OK</w:t>
+            </w:r>
+          </w:p>
+        </w:tc>
+      </w:tr>
+      <w:tr>
+        <w:tc>
+          <w:tcPr>
+            <w:tcW w:w="1101" w:type="dxa"/>
+            <w:shd w:val="clear" w:color="auto" w:fill="FFFFFF" w:themeFill="background1"/>
+          </w:tcPr>
+          <w:p>
+            <w:r>
+              <w:lastRenderedPageBreak/>
+              <w:t>T13</w:t>
+            </w:r>
+          </w:p>
+        </w:tc>
+        <w:tc>
+          <w:tcPr>
+            <w:tcW w:w="1417" w:type="dxa"/>
+            <w:shd w:val="clear" w:color="auto" w:fill="FFFFFF" w:themeFill="background1"/>
+          </w:tcPr>
+          <w:p>
+            <w:r>
+              <w:t>Administrateur</w:t>
+            </w:r>
+          </w:p>
+        </w:tc>
+        <w:tc>
+          <w:tcPr>
+            <w:tcW w:w="1298" w:type="dxa"/>
+            <w:shd w:val="clear" w:color="auto" w:fill="FFFFFF" w:themeFill="background1"/>
+          </w:tcPr>
+          <w:p>
+            <w:r>
+              <w:t>Ramushi Ardi</w:t>
+            </w:r>
+          </w:p>
+        </w:tc>
+        <w:tc>
+          <w:tcPr>
+            <w:tcW w:w="2388" w:type="dxa"/>
+            <w:shd w:val="clear" w:color="auto" w:fill="FFFFFF" w:themeFill="background1"/>
+          </w:tcPr>
+          <w:p>
+            <w:pPr>
+              <w:jc w:val="left"/>
+            </w:pPr>
+            <w:r>
+              <w:t>Faire le T</w:t>
+            </w:r>
+            <w:r>
+              <w:t>12</w:t>
+            </w:r>
+            <w:r>
+              <w:t xml:space="preserve"> et changer le </w:t>
+            </w:r>
+            <w:r>
+              <w:t>score de visiteur</w:t>
+            </w:r>
+            <w:r>
+              <w:t xml:space="preserve"> en « </w:t>
+            </w:r>
+            <w:r>
+              <w:t>23</w:t>
+            </w:r>
+            <w:r>
+              <w:t>» et valider en appuyant sur le bouton changer.</w:t>
+            </w:r>
+          </w:p>
+        </w:tc>
+        <w:tc>
+          <w:tcPr>
+            <w:tcW w:w="2126" w:type="dxa"/>
+            <w:shd w:val="clear" w:color="auto" w:fill="FFFFFF" w:themeFill="background1"/>
+          </w:tcPr>
+          <w:p>
+            <w:pPr>
+              <w:jc w:val="left"/>
+            </w:pPr>
+            <w:r>
+              <w:t>Les informations du set</w:t>
+            </w:r>
+            <w:r>
+              <w:t xml:space="preserve"> 1 sont remplacées par les données entrées par l’administrateur</w:t>
+            </w:r>
+          </w:p>
+        </w:tc>
+        <w:tc>
+          <w:tcPr>
+            <w:tcW w:w="958" w:type="dxa"/>
+            <w:shd w:val="clear" w:color="auto" w:fill="FFFFFF" w:themeFill="background1"/>
+          </w:tcPr>
+          <w:p>
+            <w:r>
+              <w:t>OK</w:t>
+            </w:r>
+          </w:p>
+        </w:tc>
+      </w:tr>
+      <w:tr>
+        <w:tc>
+          <w:tcPr>
+            <w:tcW w:w="1101" w:type="dxa"/>
+            <w:shd w:val="clear" w:color="auto" w:fill="FFFFFF" w:themeFill="background1"/>
+          </w:tcPr>
+          <w:p>
+            <w:r>
+              <w:t>T14</w:t>
+            </w:r>
+          </w:p>
+        </w:tc>
+        <w:tc>
+          <w:tcPr>
+            <w:tcW w:w="1417" w:type="dxa"/>
+            <w:shd w:val="clear" w:color="auto" w:fill="FFFFFF" w:themeFill="background1"/>
+          </w:tcPr>
+          <w:p>
+            <w:r>
+              <w:t>Administrateur</w:t>
+            </w:r>
+          </w:p>
+        </w:tc>
+        <w:tc>
+          <w:tcPr>
+            <w:tcW w:w="1298" w:type="dxa"/>
+            <w:shd w:val="clear" w:color="auto" w:fill="FFFFFF" w:themeFill="background1"/>
+          </w:tcPr>
+          <w:p>
+            <w:r>
+              <w:t>Ramushi Ardi</w:t>
+            </w:r>
+          </w:p>
+        </w:tc>
+        <w:tc>
+          <w:tcPr>
+            <w:tcW w:w="2388" w:type="dxa"/>
+            <w:shd w:val="clear" w:color="auto" w:fill="FFFFFF" w:themeFill="background1"/>
+          </w:tcPr>
+          <w:p>
+            <w:pPr>
+              <w:jc w:val="left"/>
+            </w:pPr>
+            <w:r>
+              <w:t>Sur la page match, l’administrateur appuie sur le lien « Supprimer » à droite du set qui a comme id set « 6 ». </w:t>
+            </w:r>
+          </w:p>
+        </w:tc>
+        <w:tc>
+          <w:tcPr>
+            <w:tcW w:w="2126" w:type="dxa"/>
+            <w:shd w:val="clear" w:color="auto" w:fill="FFFFFF" w:themeFill="background1"/>
+          </w:tcPr>
+          <w:p>
+            <w:pPr>
+              <w:jc w:val="left"/>
+            </w:pPr>
+            <w:r>
+              <w:t>Deux bouton apparaissent, annuler et supprimer.</w:t>
+            </w:r>
+          </w:p>
+        </w:tc>
+        <w:tc>
+          <w:tcPr>
+            <w:tcW w:w="958" w:type="dxa"/>
+            <w:shd w:val="clear" w:color="auto" w:fill="FFFFFF" w:themeFill="background1"/>
+          </w:tcPr>
+          <w:p>
+            <w:r>
+              <w:t>OK</w:t>
+            </w:r>
+          </w:p>
+        </w:tc>
+      </w:tr>
+      <w:tr>
+        <w:tc>
+          <w:tcPr>
+            <w:tcW w:w="1101" w:type="dxa"/>
+            <w:shd w:val="clear" w:color="auto" w:fill="FFFFFF" w:themeFill="background1"/>
+          </w:tcPr>
+          <w:p>
+            <w:r>
+              <w:t>T15</w:t>
+            </w:r>
+          </w:p>
+        </w:tc>
+        <w:tc>
+          <w:tcPr>
+            <w:tcW w:w="1417" w:type="dxa"/>
+            <w:shd w:val="clear" w:color="auto" w:fill="FFFFFF" w:themeFill="background1"/>
+          </w:tcPr>
+          <w:p>
+            <w:r>
+              <w:t>Administrateur</w:t>
+            </w:r>
+          </w:p>
+        </w:tc>
+        <w:tc>
+          <w:tcPr>
+            <w:tcW w:w="1298" w:type="dxa"/>
+            <w:shd w:val="clear" w:color="auto" w:fill="FFFFFF" w:themeFill="background1"/>
+          </w:tcPr>
+          <w:p>
+            <w:r>
+              <w:t>Ramushi Ardi</w:t>
+            </w:r>
+          </w:p>
+        </w:tc>
+        <w:tc>
+          <w:tcPr>
+            <w:tcW w:w="2388" w:type="dxa"/>
+            <w:shd w:val="clear" w:color="auto" w:fill="FFFFFF" w:themeFill="background1"/>
+          </w:tcPr>
+          <w:p>
+            <w:pPr>
+              <w:jc w:val="left"/>
+            </w:pPr>
+            <w:r>
+              <w:t>Faire le T14 et cliquer sur le bouton annuler.</w:t>
+            </w:r>
+          </w:p>
+        </w:tc>
+        <w:tc>
+          <w:tcPr>
+            <w:tcW w:w="2126" w:type="dxa"/>
+            <w:shd w:val="clear" w:color="auto" w:fill="FFFFFF" w:themeFill="background1"/>
+          </w:tcPr>
+          <w:p>
+            <w:pPr>
+              <w:jc w:val="left"/>
+            </w:pPr>
+            <w:r>
+              <w:t xml:space="preserve">Les deux boutons disparaissent. </w:t>
+            </w:r>
+          </w:p>
+        </w:tc>
+        <w:tc>
+          <w:tcPr>
+            <w:tcW w:w="958" w:type="dxa"/>
+            <w:shd w:val="clear" w:color="auto" w:fill="FFFFFF" w:themeFill="background1"/>
+          </w:tcPr>
+          <w:p>
+            <w:r>
+              <w:t>OK</w:t>
+            </w:r>
+          </w:p>
+        </w:tc>
+      </w:tr>
+      <w:tr>
+        <w:tc>
+          <w:tcPr>
+            <w:tcW w:w="1101" w:type="dxa"/>
+            <w:shd w:val="clear" w:color="auto" w:fill="FFFFFF" w:themeFill="background1"/>
+          </w:tcPr>
+          <w:p>
+            <w:r>
+              <w:t>T16</w:t>
+            </w:r>
+          </w:p>
+        </w:tc>
+        <w:tc>
+          <w:tcPr>
+            <w:tcW w:w="1417" w:type="dxa"/>
+            <w:shd w:val="clear" w:color="auto" w:fill="FFFFFF" w:themeFill="background1"/>
+          </w:tcPr>
+          <w:p>
+            <w:r>
+              <w:t>Administrateur</w:t>
+            </w:r>
+          </w:p>
+        </w:tc>
+        <w:tc>
+          <w:tcPr>
+            <w:tcW w:w="1298" w:type="dxa"/>
+            <w:shd w:val="clear" w:color="auto" w:fill="FFFFFF" w:themeFill="background1"/>
+          </w:tcPr>
+          <w:p>
+            <w:r>
+              <w:t>Ramushi Ardi</w:t>
+            </w:r>
+          </w:p>
+        </w:tc>
+        <w:tc>
+          <w:tcPr>
+            <w:tcW w:w="2388" w:type="dxa"/>
+            <w:shd w:val="clear" w:color="auto" w:fill="FFFFFF" w:themeFill="background1"/>
+          </w:tcPr>
+          <w:p>
+            <w:pPr>
+              <w:jc w:val="left"/>
+            </w:pPr>
+            <w:r>
+              <w:t>Faire le T14 et cliquer sur le bouton supprimer.</w:t>
+            </w:r>
+          </w:p>
+        </w:tc>
+        <w:tc>
+          <w:tcPr>
+            <w:tcW w:w="2126" w:type="dxa"/>
+            <w:shd w:val="clear" w:color="auto" w:fill="FFFFFF" w:themeFill="background1"/>
+          </w:tcPr>
+          <w:p>
+            <w:pPr>
+              <w:jc w:val="left"/>
+            </w:pPr>
+            <w:r>
+              <w:t xml:space="preserve">Le set avec comme id set 6 est supprimer. </w:t>
+            </w:r>
+          </w:p>
+        </w:tc>
+        <w:tc>
+          <w:tcPr>
+            <w:tcW w:w="958" w:type="dxa"/>
+            <w:shd w:val="clear" w:color="auto" w:fill="FFFFFF" w:themeFill="background1"/>
+          </w:tcPr>
+          <w:p>
+            <w:r>
+              <w:t>OK</w:t>
+            </w:r>
+          </w:p>
+        </w:tc>
+      </w:tr>
+    </w:tbl>
+    <w:p/>
+    <w:p>
+      <w:pPr>
         <w:pStyle w:val="Titre1"/>
       </w:pPr>
-      <w:bookmarkStart w:id="40" w:name="_Toc484508415"/>
-      <w:bookmarkStart w:id="41" w:name="_Toc484508483"/>
-      <w:bookmarkStart w:id="42" w:name="_Toc484508521"/>
-      <w:bookmarkStart w:id="43" w:name="_Toc484789476"/>
+      <w:bookmarkStart w:id="42" w:name="_Toc484508415"/>
+      <w:bookmarkStart w:id="43" w:name="_Toc484508483"/>
+      <w:bookmarkStart w:id="44" w:name="_Toc484508521"/>
+      <w:bookmarkStart w:id="45" w:name="_Toc485547984"/>
       <w:r>
         <w:t>Conception</w:t>
       </w:r>
-      <w:bookmarkEnd w:id="40"/>
-      <w:bookmarkEnd w:id="41"/>
       <w:bookmarkEnd w:id="42"/>
       <w:bookmarkEnd w:id="43"/>
-    </w:p>
-    <w:p>
-      <w:pPr>
-        <w:pStyle w:val="Titre2"/>
-      </w:pPr>
-      <w:bookmarkStart w:id="44" w:name="_Toc484508416"/>
-      <w:bookmarkStart w:id="45" w:name="_Toc484508484"/>
-      <w:bookmarkStart w:id="46" w:name="_Toc484508522"/>
-      <w:bookmarkStart w:id="47" w:name="_Toc484789477"/>
-      <w:r>
-        <w:t>A</w:t>
-      </w:r>
-      <w:r>
-        <w:t>nalyse de l’environnement</w:t>
-      </w:r>
       <w:bookmarkEnd w:id="44"/>
       <w:bookmarkEnd w:id="45"/>
+    </w:p>
+    <w:p>
+      <w:pPr>
+        <w:pStyle w:val="Titre2"/>
+      </w:pPr>
+      <w:bookmarkStart w:id="46" w:name="_Toc484508416"/>
+      <w:bookmarkStart w:id="47" w:name="_Toc484508484"/>
+      <w:bookmarkStart w:id="48" w:name="_Toc484508522"/>
+      <w:bookmarkStart w:id="49" w:name="_Toc485547985"/>
+      <w:r>
+        <w:t>A</w:t>
+      </w:r>
+      <w:r>
+        <w:t>nalyse de l’environnement</w:t>
+      </w:r>
       <w:bookmarkEnd w:id="46"/>
       <w:bookmarkEnd w:id="47"/>
+      <w:bookmarkEnd w:id="48"/>
+      <w:bookmarkEnd w:id="49"/>
     </w:p>
     <w:p>
       <w:pPr>
@@ -3029,7 +5080,10 @@
     </w:p>
     <w:p>
       <w:r>
-        <w:t>Il permet de facilement faire d</w:t>
+        <w:t>Logiciel se trouvant sur internet, i</w:t>
+      </w:r>
+      <w:r>
+        <w:t>l permet de facilement faire d</w:t>
       </w:r>
       <w:r>
         <w:t>e</w:t>
@@ -3068,7 +5122,7 @@
     </w:p>
     <w:p>
       <w:r>
-        <w:t>C’est un logiciel qui nous permet de rapidement faire</w:t>
+        <w:t>C’est un logiciel qui permet de rapidement faire</w:t>
       </w:r>
       <w:r>
         <w:t xml:space="preserve"> la conception de la base de données. </w:t>
@@ -3144,26 +5198,28 @@
       <w:pPr>
         <w:pStyle w:val="Titre2"/>
       </w:pPr>
-      <w:bookmarkStart w:id="48" w:name="_Toc484508417"/>
-      <w:bookmarkStart w:id="49" w:name="_Toc484508485"/>
-      <w:bookmarkStart w:id="50" w:name="_Toc484508523"/>
-      <w:bookmarkStart w:id="51" w:name="_Toc484789478"/>
+      <w:bookmarkStart w:id="50" w:name="_Toc484508417"/>
+      <w:bookmarkStart w:id="51" w:name="_Toc484508485"/>
+      <w:bookmarkStart w:id="52" w:name="_Toc484508523"/>
+      <w:bookmarkStart w:id="53" w:name="_Toc485547986"/>
       <w:r>
         <w:lastRenderedPageBreak/>
         <w:t>Détermination de l’arborescence du site et des rubriques</w:t>
       </w:r>
-      <w:bookmarkEnd w:id="48"/>
-      <w:bookmarkEnd w:id="49"/>
       <w:bookmarkEnd w:id="50"/>
       <w:bookmarkEnd w:id="51"/>
+      <w:bookmarkEnd w:id="52"/>
+      <w:bookmarkEnd w:id="53"/>
     </w:p>
     <w:p>
       <w:pPr>
         <w:pStyle w:val="Titre3"/>
       </w:pPr>
+      <w:bookmarkStart w:id="54" w:name="_Toc485547987"/>
       <w:r>
         <w:t>Schéma du site</w:t>
       </w:r>
+      <w:bookmarkEnd w:id="54"/>
     </w:p>
     <w:p>
       <w:pPr>
@@ -3191,7 +5247,7 @@
                     <pic:cNvPicPr/>
                   </pic:nvPicPr>
                   <pic:blipFill>
-                    <a:blip r:embed="rId11">
+                    <a:blip r:embed="rId16">
                       <a:extLst>
                         <a:ext uri="{28A0092B-C50C-407E-A947-70E740481C1C}">
                           <a14:useLocalDpi xmlns:a14="http://schemas.microsoft.com/office/drawing/2010/main" val="0"/>
@@ -3231,7 +5287,7 @@
           <w:rPr>
             <w:noProof/>
           </w:rPr>
-          <w:t>3</w:t>
+          <w:t>8</w:t>
         </w:r>
       </w:fldSimple>
       <w:r>
@@ -3242,14 +5298,14 @@
       <w:pPr>
         <w:pStyle w:val="Titre3"/>
       </w:pPr>
-      <w:bookmarkStart w:id="52" w:name="_Toc484789479"/>
+      <w:bookmarkStart w:id="55" w:name="_Toc485547988"/>
       <w:r>
         <w:t>N</w:t>
       </w:r>
       <w:r>
         <w:t>avigation visiteur</w:t>
       </w:r>
-      <w:bookmarkEnd w:id="52"/>
+      <w:bookmarkEnd w:id="55"/>
     </w:p>
     <w:p>
       <w:r>
@@ -3263,14 +5319,14 @@
       <w:pPr>
         <w:pStyle w:val="Titre3"/>
       </w:pPr>
-      <w:bookmarkStart w:id="53" w:name="_Toc484789480"/>
+      <w:bookmarkStart w:id="56" w:name="_Toc485547989"/>
       <w:r>
         <w:t>N</w:t>
       </w:r>
       <w:r>
         <w:t>avigation administrateur</w:t>
       </w:r>
-      <w:bookmarkEnd w:id="53"/>
+      <w:bookmarkEnd w:id="56"/>
     </w:p>
     <w:p>
       <w:r>
@@ -3297,153 +5353,209 @@
       <w:r>
         <w:t xml:space="preserve"> disponible sur chaque page.</w:t>
       </w:r>
-      <w:bookmarkStart w:id="54" w:name="_GoBack"/>
-      <w:bookmarkEnd w:id="54"/>
     </w:p>
     <w:p/>
     <w:p>
       <w:pPr>
         <w:pStyle w:val="Titre2"/>
       </w:pPr>
-      <w:bookmarkStart w:id="55" w:name="_Toc484508418"/>
-      <w:bookmarkStart w:id="56" w:name="_Toc484508486"/>
-      <w:bookmarkStart w:id="57" w:name="_Toc484508524"/>
-      <w:bookmarkStart w:id="58" w:name="_Toc484789481"/>
+      <w:bookmarkStart w:id="57" w:name="_Toc484508418"/>
+      <w:bookmarkStart w:id="58" w:name="_Toc484508486"/>
+      <w:bookmarkStart w:id="59" w:name="_Toc484508524"/>
+      <w:bookmarkStart w:id="60" w:name="_Toc485547990"/>
       <w:r>
         <w:t>Définition de la charte graphique</w:t>
       </w:r>
-      <w:bookmarkEnd w:id="55"/>
-      <w:bookmarkEnd w:id="56"/>
       <w:bookmarkEnd w:id="57"/>
       <w:bookmarkEnd w:id="58"/>
-    </w:p>
-    <w:p>
-      <w:r>
-        <w:t>Pour l’apparence de mon site, j’ai pris le temps de faire un modèle de base qui contient un entête, le corps du site qui lui contient un tableau</w:t>
-      </w:r>
-      <w:r>
-        <w:t xml:space="preserve"> et deux menu-déroulant</w:t>
-      </w:r>
-      <w:r>
-        <w:t xml:space="preserve"> dans toutes les page</w:t>
-      </w:r>
-      <w:r>
-        <w:t>s</w:t>
-      </w:r>
-      <w:r>
-        <w:t xml:space="preserve"> du site et un menu à droite du tableau qui contient les liens pour naviguer sur les autres pages. Il y a aussi un pied de page qui contient mon nom, prénom et le nom du site.</w:t>
-      </w:r>
-      <w:r>
-        <w:t xml:space="preserve"> La page Login est la seule page différente des autres car elle n’affiche aucune information mais en récupère.</w:t>
-      </w:r>
-    </w:p>
-    <w:p>
-      <w:r>
-        <w:t xml:space="preserve">Pour les couleurs, j’utilise des couleurs claires pour avoir quelque chose de coloré qui attire l’utilisateur et pas quelque chose en nuance de gris qui rendrait le site triste. </w:t>
-      </w:r>
-    </w:p>
-    <w:p>
-      <w:pPr>
-        <w:pStyle w:val="Titre2"/>
-      </w:pPr>
-      <w:bookmarkStart w:id="59" w:name="_Toc484508419"/>
-      <w:bookmarkStart w:id="60" w:name="_Toc484508487"/>
-      <w:bookmarkStart w:id="61" w:name="_Toc484508525"/>
-      <w:bookmarkStart w:id="62" w:name="_Toc484789482"/>
-      <w:r>
-        <w:t>Conception de la base de données</w:t>
-      </w:r>
       <w:bookmarkEnd w:id="59"/>
       <w:bookmarkEnd w:id="60"/>
+    </w:p>
+    <w:p>
+      <w:r>
+        <w:t>Pour l’apparence de mon site, j’ai pris le temps de faire un modèle de base qui contient un entête, le corps du site qui lui contient un tableau</w:t>
+      </w:r>
+      <w:r>
+        <w:t xml:space="preserve"> et deux menu-déroulant</w:t>
+      </w:r>
+      <w:r>
+        <w:t xml:space="preserve"> dans toutes les page</w:t>
+      </w:r>
+      <w:r>
+        <w:t>s</w:t>
+      </w:r>
+      <w:r>
+        <w:t xml:space="preserve"> du site et un menu à droite du tableau qui contient les liens pour naviguer sur les autres pages. Il y a aussi un pied de page qui contient mon nom, prénom et le nom du site.</w:t>
+      </w:r>
+      <w:r>
+        <w:t xml:space="preserve"> La page Login est la seule page différente des autres car elle n’affiche aucune information mais en récupère.</w:t>
+      </w:r>
+    </w:p>
+    <w:p>
+      <w:r>
+        <w:t xml:space="preserve">Pour les couleurs, j’utilise des couleurs claires pour avoir quelque chose de coloré qui attire l’utilisateur et pas quelque chose en nuance de gris qui rendrait le site triste. </w:t>
+      </w:r>
+    </w:p>
+    <w:p>
+      <w:pPr>
+        <w:pStyle w:val="Titre2"/>
+      </w:pPr>
+      <w:bookmarkStart w:id="61" w:name="_Toc484508419"/>
+      <w:bookmarkStart w:id="62" w:name="_Toc484508487"/>
+      <w:bookmarkStart w:id="63" w:name="_Toc484508525"/>
+      <w:bookmarkStart w:id="64" w:name="_Toc485547991"/>
+      <w:r>
+        <w:t>Conception de la base de données</w:t>
+      </w:r>
       <w:bookmarkEnd w:id="61"/>
       <w:bookmarkEnd w:id="62"/>
-    </w:p>
-    <w:p/>
-    <w:p>
-      <w:pPr>
-        <w:pStyle w:val="Titre2"/>
-      </w:pPr>
-      <w:bookmarkStart w:id="63" w:name="_Toc484508420"/>
-      <w:bookmarkStart w:id="64" w:name="_Toc484508488"/>
-      <w:bookmarkStart w:id="65" w:name="_Toc484508526"/>
-      <w:bookmarkStart w:id="66" w:name="_Toc484789483"/>
-      <w:r>
-        <w:t>Requêtes SQL</w:t>
-      </w:r>
       <w:bookmarkEnd w:id="63"/>
       <w:bookmarkEnd w:id="64"/>
+    </w:p>
+    <w:p>
+      <w:r>
+        <w:t xml:space="preserve">La conception de la base de données a été faite avec </w:t>
+      </w:r>
+      <w:proofErr w:type="spellStart"/>
+      <w:r>
+        <w:t>JMerise</w:t>
+      </w:r>
+      <w:proofErr w:type="spellEnd"/>
+      <w:r>
+        <w:t xml:space="preserve">. J’ai utilisé </w:t>
+      </w:r>
+      <w:proofErr w:type="spellStart"/>
+      <w:r>
+        <w:t>phpMyAdmin</w:t>
+      </w:r>
+      <w:proofErr w:type="spellEnd"/>
+      <w:r>
+        <w:t xml:space="preserve"> pour créer ma base de données et pour ajouter des données me permettant de faire des tests pour le fonctionnement du site.</w:t>
+      </w:r>
+    </w:p>
+    <w:p>
+      <w:pPr>
+        <w:pStyle w:val="Titre2"/>
+      </w:pPr>
+      <w:bookmarkStart w:id="65" w:name="_Toc484508420"/>
+      <w:bookmarkStart w:id="66" w:name="_Toc484508488"/>
+      <w:bookmarkStart w:id="67" w:name="_Toc484508526"/>
+      <w:bookmarkStart w:id="68" w:name="_Toc485547992"/>
+      <w:r>
+        <w:t>Requêtes SQL</w:t>
+      </w:r>
       <w:bookmarkEnd w:id="65"/>
       <w:bookmarkEnd w:id="66"/>
-    </w:p>
-    <w:p>
-      <w:pPr>
-        <w:pStyle w:val="Titre2"/>
-      </w:pPr>
-      <w:bookmarkStart w:id="67" w:name="_Toc484508421"/>
-      <w:bookmarkStart w:id="68" w:name="_Toc484508489"/>
-      <w:bookmarkStart w:id="69" w:name="_Toc484508527"/>
-      <w:bookmarkStart w:id="70" w:name="_Toc484789484"/>
-      <w:r>
-        <w:t>Ressources</w:t>
-      </w:r>
       <w:bookmarkEnd w:id="67"/>
       <w:bookmarkEnd w:id="68"/>
+    </w:p>
+    <w:p/>
+    <w:p/>
+    <w:p>
+      <w:pPr>
+        <w:pStyle w:val="Titre2"/>
+      </w:pPr>
+      <w:bookmarkStart w:id="69" w:name="_Toc484508421"/>
+      <w:bookmarkStart w:id="70" w:name="_Toc484508489"/>
+      <w:bookmarkStart w:id="71" w:name="_Toc484508527"/>
+      <w:bookmarkStart w:id="72" w:name="_Toc485547993"/>
+      <w:r>
+        <w:lastRenderedPageBreak/>
+        <w:t>Ressources</w:t>
+      </w:r>
       <w:bookmarkEnd w:id="69"/>
       <w:bookmarkEnd w:id="70"/>
-    </w:p>
-    <w:p>
-      <w:r>
-        <w:t>J’ai le plus souvent utilisé mes anciens projets, posé des questions à mes camarades de classe sur des petits détaille ou sur des points  techniques dont je ne me souvenais plus. Je n’ai utilisé internet que en dernier recours.</w:t>
+      <w:bookmarkEnd w:id="71"/>
+      <w:bookmarkEnd w:id="72"/>
+    </w:p>
+    <w:p>
+      <w:r>
+        <w:t xml:space="preserve">J’ai le plus souvent utilisé mes anciens projets, posé des questions à mes camarades de classe sur des petits détaille ou sur des points  techniques dont je ne me souvenais plus. </w:t>
+      </w:r>
+      <w:r>
+        <w:t xml:space="preserve">J’ai utilisé internet pour des points plus technique. J’ai aussi </w:t>
+      </w:r>
+      <w:r>
+        <w:t>reçu</w:t>
+      </w:r>
+      <w:r>
+        <w:t xml:space="preserve"> de l’aide de monsieur </w:t>
+      </w:r>
+      <w:proofErr w:type="spellStart"/>
+      <w:r>
+        <w:t>Wan</w:t>
+      </w:r>
+      <w:r>
+        <w:t>n</w:t>
+      </w:r>
+      <w:r>
+        <w:t>er</w:t>
+      </w:r>
+      <w:proofErr w:type="spellEnd"/>
+      <w:r>
+        <w:t xml:space="preserve"> </w:t>
+      </w:r>
+      <w:r>
+        <w:t>qui est mon professeur de TPI.</w:t>
+      </w:r>
+    </w:p>
+    <w:p>
+      <w:pPr>
+        <w:spacing w:before="0"/>
+        <w:jc w:val="left"/>
+      </w:pPr>
+      <w:r>
+        <w:br w:type="page"/>
       </w:r>
     </w:p>
     <w:p>
       <w:pPr>
         <w:pStyle w:val="Titre1"/>
       </w:pPr>
-      <w:bookmarkStart w:id="71" w:name="_Toc484508422"/>
-      <w:bookmarkStart w:id="72" w:name="_Toc484508490"/>
-      <w:bookmarkStart w:id="73" w:name="_Toc484508528"/>
-      <w:bookmarkStart w:id="74" w:name="_Toc484789485"/>
+      <w:bookmarkStart w:id="73" w:name="_Toc484508422"/>
+      <w:bookmarkStart w:id="74" w:name="_Toc484508490"/>
+      <w:bookmarkStart w:id="75" w:name="_Toc484508528"/>
+      <w:bookmarkStart w:id="76" w:name="_Toc485547994"/>
       <w:r>
         <w:lastRenderedPageBreak/>
         <w:t>Réalisation</w:t>
       </w:r>
-      <w:bookmarkEnd w:id="71"/>
-      <w:bookmarkEnd w:id="72"/>
       <w:bookmarkEnd w:id="73"/>
       <w:bookmarkEnd w:id="74"/>
-    </w:p>
-    <w:p>
-      <w:pPr>
-        <w:pStyle w:val="Titre2"/>
-      </w:pPr>
-      <w:bookmarkStart w:id="75" w:name="_Toc484508423"/>
-      <w:bookmarkStart w:id="76" w:name="_Toc484508491"/>
-      <w:bookmarkStart w:id="77" w:name="_Toc484508529"/>
-      <w:bookmarkStart w:id="78" w:name="_Toc484789486"/>
-      <w:r>
-        <w:t>Dossier de réalisation</w:t>
-      </w:r>
       <w:bookmarkEnd w:id="75"/>
       <w:bookmarkEnd w:id="76"/>
+    </w:p>
+    <w:p>
+      <w:pPr>
+        <w:pStyle w:val="Titre2"/>
+      </w:pPr>
+      <w:bookmarkStart w:id="77" w:name="_Toc484508423"/>
+      <w:bookmarkStart w:id="78" w:name="_Toc484508491"/>
+      <w:bookmarkStart w:id="79" w:name="_Toc484508529"/>
+      <w:bookmarkStart w:id="80" w:name="_Toc485547995"/>
+      <w:r>
+        <w:t>Dossier de réalisation</w:t>
+      </w:r>
       <w:bookmarkEnd w:id="77"/>
       <w:bookmarkEnd w:id="78"/>
-    </w:p>
-    <w:p>
-      <w:pPr>
-        <w:pStyle w:val="Titre3"/>
-      </w:pPr>
-      <w:bookmarkStart w:id="79" w:name="_Toc484508424"/>
-      <w:bookmarkStart w:id="80" w:name="_Toc484508492"/>
-      <w:bookmarkStart w:id="81" w:name="_Toc484508530"/>
-      <w:bookmarkStart w:id="82" w:name="_Toc484789487"/>
-      <w:r>
-        <w:t>Dossier d’installation</w:t>
-      </w:r>
       <w:bookmarkEnd w:id="79"/>
       <w:bookmarkEnd w:id="80"/>
+    </w:p>
+    <w:p>
+      <w:pPr>
+        <w:pStyle w:val="Titre3"/>
+      </w:pPr>
+      <w:bookmarkStart w:id="81" w:name="_Toc484508424"/>
+      <w:bookmarkStart w:id="82" w:name="_Toc484508492"/>
+      <w:bookmarkStart w:id="83" w:name="_Toc484508530"/>
+      <w:bookmarkStart w:id="84" w:name="_Toc485547996"/>
+      <w:r>
+        <w:t>Dossier d’installation</w:t>
+      </w:r>
       <w:bookmarkEnd w:id="81"/>
       <w:bookmarkEnd w:id="82"/>
+      <w:bookmarkEnd w:id="83"/>
+      <w:bookmarkEnd w:id="84"/>
     </w:p>
     <w:p>
       <w:r>
@@ -3480,7 +5592,7 @@
                     <pic:cNvPicPr/>
                   </pic:nvPicPr>
                   <pic:blipFill>
-                    <a:blip r:embed="rId12">
+                    <a:blip r:embed="rId17">
                       <a:extLst>
                         <a:ext uri="{28A0092B-C50C-407E-A947-70E740481C1C}">
                           <a14:useLocalDpi xmlns:a14="http://schemas.microsoft.com/office/drawing/2010/main" val="0"/>
@@ -3511,17 +5623,17 @@
       <w:pPr>
         <w:pStyle w:val="Titre3"/>
       </w:pPr>
-      <w:bookmarkStart w:id="83" w:name="_Toc484508425"/>
-      <w:bookmarkStart w:id="84" w:name="_Toc484508493"/>
-      <w:bookmarkStart w:id="85" w:name="_Toc484508531"/>
-      <w:bookmarkStart w:id="86" w:name="_Toc484789488"/>
+      <w:bookmarkStart w:id="85" w:name="_Toc484508425"/>
+      <w:bookmarkStart w:id="86" w:name="_Toc484508493"/>
+      <w:bookmarkStart w:id="87" w:name="_Toc484508531"/>
+      <w:bookmarkStart w:id="88" w:name="_Toc485547997"/>
       <w:r>
         <w:t>Liste des fichiers</w:t>
       </w:r>
-      <w:bookmarkEnd w:id="83"/>
-      <w:bookmarkEnd w:id="84"/>
       <w:bookmarkEnd w:id="85"/>
       <w:bookmarkEnd w:id="86"/>
+      <w:bookmarkEnd w:id="87"/>
+      <w:bookmarkEnd w:id="88"/>
     </w:p>
     <w:p>
       <w:pPr>
@@ -3567,29 +5679,186 @@
       </w:r>
     </w:p>
     <w:p>
-      <w:r>
-        <w:t xml:space="preserve"> </w:t>
+      <w:pPr>
+        <w:pStyle w:val="Titre6"/>
+      </w:pPr>
+      <w:proofErr w:type="spellStart"/>
+      <w:r>
+        <w:t>Calendrier.php</w:t>
+      </w:r>
+      <w:proofErr w:type="spellEnd"/>
+    </w:p>
+    <w:p>
+      <w:proofErr w:type="spellStart"/>
+      <w:r>
+        <w:t>Calendrier.php</w:t>
+      </w:r>
+      <w:proofErr w:type="spellEnd"/>
+      <w:r>
+        <w:t xml:space="preserve"> contient la date des matchs. L’administrateur peut changer la date.</w:t>
+      </w:r>
+    </w:p>
+    <w:p>
+      <w:pPr>
+        <w:pStyle w:val="Titre6"/>
+      </w:pPr>
+      <w:proofErr w:type="spellStart"/>
+      <w:r>
+        <w:t>Match.php</w:t>
+      </w:r>
+      <w:proofErr w:type="spellEnd"/>
+    </w:p>
+    <w:p>
+      <w:proofErr w:type="spellStart"/>
+      <w:r>
+        <w:t>Match.php</w:t>
+      </w:r>
+      <w:proofErr w:type="spellEnd"/>
+      <w:r>
+        <w:t xml:space="preserve"> contient les matchs. L’administrateur peut faire une nouvelle saison, ajouter un set, changer un set et supprimer un set.</w:t>
+      </w:r>
+    </w:p>
+    <w:p>
+      <w:pPr>
+        <w:pStyle w:val="Titre6"/>
+      </w:pPr>
+      <w:proofErr w:type="spellStart"/>
+      <w:r>
+        <w:t>Equipe.php</w:t>
+      </w:r>
+      <w:proofErr w:type="spellEnd"/>
+    </w:p>
+    <w:p>
+      <w:proofErr w:type="spellStart"/>
+      <w:r>
+        <w:t>Equipe.php</w:t>
+      </w:r>
+      <w:proofErr w:type="spellEnd"/>
+      <w:r>
+        <w:t xml:space="preserve"> contient les équipes. L’administrateur peut ajouter une équipe et changer les équipes existantes.</w:t>
+      </w:r>
+    </w:p>
+    <w:p>
+      <w:pPr>
+        <w:pStyle w:val="Titre6"/>
+      </w:pPr>
+      <w:proofErr w:type="spellStart"/>
+      <w:r>
+        <w:t>Login.php</w:t>
+      </w:r>
+      <w:proofErr w:type="spellEnd"/>
+    </w:p>
+    <w:p>
+      <w:r>
+        <w:t>La page login permet à l’administrateur de se connecter.</w:t>
+      </w:r>
+    </w:p>
+    <w:p>
+      <w:pPr>
+        <w:pStyle w:val="Titre5"/>
+      </w:pPr>
+      <w:r>
+        <w:t>Les pages de fonctions</w:t>
+      </w:r>
+    </w:p>
+    <w:p>
+      <w:pPr>
+        <w:pStyle w:val="Titre6"/>
+      </w:pPr>
+      <w:proofErr w:type="spellStart"/>
+      <w:r>
+        <w:t>FonctionsDB</w:t>
+      </w:r>
+      <w:proofErr w:type="spellEnd"/>
+    </w:p>
+    <w:p>
+      <w:proofErr w:type="spellStart"/>
+      <w:r>
+        <w:t>FonctionsDB.php</w:t>
+      </w:r>
+      <w:proofErr w:type="spellEnd"/>
+      <w:r>
+        <w:t xml:space="preserve"> contient les requêtes SQL utilisé par mon site.</w:t>
+      </w:r>
+    </w:p>
+    <w:p>
+      <w:pPr>
+        <w:pStyle w:val="Titre6"/>
+      </w:pPr>
+      <w:proofErr w:type="spellStart"/>
+      <w:r>
+        <w:t>HtmlToPhp</w:t>
+      </w:r>
+      <w:proofErr w:type="spellEnd"/>
+    </w:p>
+    <w:p>
+      <w:proofErr w:type="spellStart"/>
+      <w:r>
+        <w:t>HtmlToPhp</w:t>
+      </w:r>
+      <w:r>
+        <w:t>.php</w:t>
+      </w:r>
+      <w:proofErr w:type="spellEnd"/>
+      <w:r>
+        <w:t xml:space="preserve"> contient les fonctions d’affichage par exemple le tableau des matchs</w:t>
+      </w:r>
+    </w:p>
+    <w:p>
+      <w:pPr>
+        <w:pStyle w:val="Titre6"/>
+      </w:pPr>
+      <w:proofErr w:type="spellStart"/>
+      <w:proofErr w:type="gramStart"/>
+      <w:r>
+        <w:t>classClassement</w:t>
+      </w:r>
+      <w:proofErr w:type="spellEnd"/>
+      <w:proofErr w:type="gramEnd"/>
+    </w:p>
+    <w:p>
+      <w:proofErr w:type="spellStart"/>
+      <w:r>
+        <w:t>classClassement.php</w:t>
+      </w:r>
+      <w:proofErr w:type="spellEnd"/>
+      <w:r>
+        <w:t xml:space="preserve"> contient la class PHP Equipe</w:t>
+      </w:r>
+      <w:r>
+        <w:t>. J’utilise une class PHP pour pouvoir traiter plus facilement les données pour faire le championnat.</w:t>
+      </w:r>
+    </w:p>
+    <w:p>
+      <w:pPr>
+        <w:spacing w:before="0"/>
+        <w:jc w:val="left"/>
+      </w:pPr>
+      <w:r>
+        <w:br w:type="page"/>
       </w:r>
     </w:p>
     <w:p>
       <w:pPr>
         <w:pStyle w:val="Titre1"/>
       </w:pPr>
-      <w:bookmarkStart w:id="87" w:name="_Toc484508426"/>
-      <w:bookmarkStart w:id="88" w:name="_Toc484508494"/>
-      <w:bookmarkStart w:id="89" w:name="_Toc484508532"/>
-      <w:bookmarkStart w:id="90" w:name="_Toc484789489"/>
-      <w:r>
+      <w:bookmarkStart w:id="89" w:name="_Toc484508426"/>
+      <w:bookmarkStart w:id="90" w:name="_Toc484508494"/>
+      <w:bookmarkStart w:id="91" w:name="_Toc484508532"/>
+      <w:bookmarkStart w:id="92" w:name="_Toc485547998"/>
+      <w:r>
+        <w:lastRenderedPageBreak/>
         <w:t>Conclusion</w:t>
       </w:r>
-      <w:bookmarkEnd w:id="87"/>
-      <w:bookmarkEnd w:id="88"/>
       <w:bookmarkEnd w:id="89"/>
       <w:bookmarkEnd w:id="90"/>
-    </w:p>
+      <w:bookmarkEnd w:id="91"/>
+      <w:bookmarkEnd w:id="92"/>
+    </w:p>
+    <w:p/>
     <w:sectPr>
-      <w:headerReference w:type="default" r:id="rId13"/>
-      <w:footerReference w:type="default" r:id="rId14"/>
+      <w:headerReference w:type="default" r:id="rId18"/>
+      <w:footerReference w:type="default" r:id="rId19"/>
       <w:pgSz w:w="11906" w:h="16838"/>
       <w:pgMar w:top="1417" w:right="1417" w:bottom="1417" w:left="1417" w:header="708" w:footer="708" w:gutter="0"/>
       <w:pgNumType w:start="0"/>
@@ -3636,7 +5905,6 @@
         <w:docPartUnique/>
       </w:docPartObj>
     </w:sdtPr>
-    <w:sdtEndPr/>
     <w:sdtContent>
       <w:p>
         <w:pPr>
@@ -3657,7 +5925,7 @@
             <w:noProof/>
             <w:lang w:val="fr-FR"/>
           </w:rPr>
-          <w:t>8</w:t>
+          <w:t>21</w:t>
         </w:r>
         <w:r>
           <w:fldChar w:fldCharType="end"/>
@@ -3704,19 +5972,9 @@
     <w:pPr>
       <w:pStyle w:val="En-tte"/>
     </w:pPr>
-    <w:proofErr w:type="spellStart"/>
     <w:r>
-      <w:t>Ramushi</w:t>
+      <w:t>Ramushi Ardi</w:t>
     </w:r>
-    <w:proofErr w:type="spellEnd"/>
-    <w:r>
-      <w:t xml:space="preserve"> </w:t>
-    </w:r>
-    <w:proofErr w:type="spellStart"/>
-    <w:r>
-      <w:t>Ardi</w:t>
-    </w:r>
-    <w:proofErr w:type="spellEnd"/>
     <w:r>
       <w:tab/>
       <w:t>IFA-P3A</w:t>
@@ -5970,6 +8228,25 @@
       <w:szCs w:val="18"/>
     </w:rPr>
   </w:style>
+  <w:style w:type="table" w:styleId="Grilledutableau">
+    <w:name w:val="Table Grid"/>
+    <w:basedOn w:val="TableauNormal"/>
+    <w:uiPriority w:val="59"/>
+    <w:rsid w:val="00397B81"/>
+    <w:pPr>
+      <w:spacing w:after="0" w:line="240" w:lineRule="auto"/>
+    </w:pPr>
+    <w:tblPr>
+      <w:tblBorders>
+        <w:top w:val="single" w:sz="4" w:space="0" w:color="auto"/>
+        <w:left w:val="single" w:sz="4" w:space="0" w:color="auto"/>
+        <w:bottom w:val="single" w:sz="4" w:space="0" w:color="auto"/>
+        <w:right w:val="single" w:sz="4" w:space="0" w:color="auto"/>
+        <w:insideH w:val="single" w:sz="4" w:space="0" w:color="auto"/>
+        <w:insideV w:val="single" w:sz="4" w:space="0" w:color="auto"/>
+      </w:tblBorders>
+    </w:tblPr>
+  </w:style>
 </w:styles>
 </file>
 
@@ -6282,7 +8559,7 @@
 </file>
 
 <file path=customXml/itemProps2.xml><?xml version="1.0" encoding="utf-8"?>
-<ds:datastoreItem xmlns:ds="http://schemas.openxmlformats.org/officeDocument/2006/customXml" ds:itemID="{78E24703-050A-4CC6-8404-9F39D9063D42}">
+<ds:datastoreItem xmlns:ds="http://schemas.openxmlformats.org/officeDocument/2006/customXml" ds:itemID="{47A4BD02-87D4-4971-A38B-F018EF9C2550}">
   <ds:schemaRefs>
     <ds:schemaRef ds:uri="http://schemas.openxmlformats.org/officeDocument/2006/bibliography"/>
   </ds:schemaRefs>

</xml_diff>